<commit_message>
Individuo Invalido continua com fitness máximo.
</commit_message>
<xml_diff>
--- a/Documentação Trabalho.docx
+++ b/Documentação Trabalho.docx
@@ -381,8 +381,6 @@
         </w:rPr>
         <w:t>Foi escolhido permutação, p</w:t>
       </w:r>
-      <w:bookmarkStart w:id="0" w:name="_GoBack"/>
-      <w:bookmarkEnd w:id="0"/>
       <w:r>
         <w:rPr>
           <w:rFonts w:ascii="Arial" w:hAnsi="Arial" w:cs="Arial"/>
@@ -393,7 +391,19 @@
         <w:rPr>
           <w:rFonts w:ascii="Arial" w:hAnsi="Arial" w:cs="Arial"/>
         </w:rPr>
-        <w:t xml:space="preserve">ela é a melhor representação para </w:t>
+        <w:t>ela é a melhor</w:t>
+      </w:r>
+      <w:r>
+        <w:rPr>
+          <w:rFonts w:ascii="Arial" w:hAnsi="Arial" w:cs="Arial"/>
+        </w:rPr>
+        <w:t xml:space="preserve"> forma de representar</w:t>
+      </w:r>
+      <w:r>
+        <w:rPr>
+          <w:rFonts w:ascii="Arial" w:hAnsi="Arial" w:cs="Arial"/>
+        </w:rPr>
+        <w:t xml:space="preserve"> </w:t>
       </w:r>
       <w:r>
         <w:rPr>
@@ -516,13 +526,58 @@
           <w:rFonts w:ascii="Arial" w:hAnsi="Arial" w:cs="Arial"/>
         </w:rPr>
         <w:tab/>
-        <w:t xml:space="preserve">A-&gt;C-&gt;B-&gt;A = </w:t>
-      </w:r>
-      <w:r>
-        <w:rPr>
-          <w:rFonts w:ascii="Arial" w:hAnsi="Arial" w:cs="Arial"/>
-        </w:rPr>
-        <w:t>50min</w:t>
+      </w:r>
+      <w:r>
+        <w:rPr>
+          <w:rFonts w:ascii="Arial" w:hAnsi="Arial" w:cs="Arial"/>
+        </w:rPr>
+        <w:t>A</w:t>
+      </w:r>
+      <w:r>
+        <w:rPr>
+          <w:rFonts w:ascii="Arial" w:hAnsi="Arial" w:cs="Arial"/>
+        </w:rPr>
+        <w:t xml:space="preserve">-&gt;C-&gt;B-&gt;A = </w:t>
+      </w:r>
+      <w:r>
+        <w:rPr>
+          <w:rFonts w:ascii="Arial" w:hAnsi="Arial" w:cs="Arial"/>
+        </w:rPr>
+        <w:t>[</w:t>
+      </w:r>
+      <w:proofErr w:type="spellStart"/>
+      <w:r>
+        <w:rPr>
+          <w:rFonts w:ascii="Arial" w:hAnsi="Arial" w:cs="Arial"/>
+          <w:i/>
+        </w:rPr>
+        <w:t>tempoAC+tempoCB+tempoBA</w:t>
+      </w:r>
+      <w:proofErr w:type="spellEnd"/>
+      <w:r>
+        <w:rPr>
+          <w:rFonts w:ascii="Arial" w:hAnsi="Arial" w:cs="Arial"/>
+          <w:i/>
+        </w:rPr>
+        <w:t>]</w:t>
+      </w:r>
+      <w:r>
+        <w:rPr>
+          <w:rFonts w:ascii="Arial" w:hAnsi="Arial" w:cs="Arial"/>
+        </w:rPr>
+        <w:t xml:space="preserve"> = 50mi</w:t>
+      </w:r>
+      <w:r>
+        <w:rPr>
+          <w:rFonts w:ascii="Arial" w:hAnsi="Arial" w:cs="Arial"/>
+        </w:rPr>
+        <w:t>n</w:t>
+      </w:r>
+      <w:r>
+        <w:rPr>
+          <w:rFonts w:ascii="Arial" w:hAnsi="Arial" w:cs="Arial"/>
+        </w:rPr>
+        <w:t>;</w:t>
       </w:r>
     </w:p>
     <w:p>
@@ -798,13 +853,92 @@
         <w:rPr>
           <w:rFonts w:ascii="Arial" w:hAnsi="Arial" w:cs="Arial"/>
         </w:rPr>
-        <w:t xml:space="preserve">Foram selecionados os 2 indivíduos com menor tempo entres os 4 que foram gerados na geração atual. </w:t>
-      </w:r>
-      <w:r>
-        <w:rPr>
-          <w:rFonts w:ascii="Arial" w:hAnsi="Arial" w:cs="Arial"/>
-        </w:rPr>
-        <w:t>Logo o objetivo do problema é encontrar a sequência de cidades com menor tempo.</w:t>
+        <w:t xml:space="preserve">Os 4 indivíduos são avaliados com base no seu fitness e </w:t>
+      </w:r>
+      <w:r>
+        <w:rPr>
+          <w:rFonts w:ascii="Arial" w:hAnsi="Arial" w:cs="Arial"/>
+        </w:rPr>
+        <w:t xml:space="preserve">são </w:t>
+      </w:r>
+      <w:r>
+        <w:rPr>
+          <w:rFonts w:ascii="Arial" w:hAnsi="Arial" w:cs="Arial"/>
+        </w:rPr>
+        <w:t>escolhido</w:t>
+      </w:r>
+      <w:r>
+        <w:rPr>
+          <w:rFonts w:ascii="Arial" w:hAnsi="Arial" w:cs="Arial"/>
+        </w:rPr>
+        <w:t>s</w:t>
+      </w:r>
+      <w:r>
+        <w:rPr>
+          <w:rFonts w:ascii="Arial" w:hAnsi="Arial" w:cs="Arial"/>
+        </w:rPr>
+        <w:t xml:space="preserve"> os 2 indivíduos com menor tempo (</w:t>
+      </w:r>
+      <w:r>
+        <w:rPr>
+          <w:rFonts w:ascii="Arial" w:hAnsi="Arial" w:cs="Arial"/>
+          <w:i/>
+        </w:rPr>
+        <w:t>o mais apto</w:t>
+      </w:r>
+      <w:r>
+        <w:rPr>
+          <w:rFonts w:ascii="Arial" w:hAnsi="Arial" w:cs="Arial"/>
+        </w:rPr>
+        <w:t>) entre</w:t>
+      </w:r>
+      <w:r>
+        <w:rPr>
+          <w:rFonts w:ascii="Arial" w:hAnsi="Arial" w:cs="Arial"/>
+        </w:rPr>
+        <w:t xml:space="preserve"> os 4 </w:t>
+      </w:r>
+      <w:r>
+        <w:rPr>
+          <w:rFonts w:ascii="Arial" w:hAnsi="Arial" w:cs="Arial"/>
+        </w:rPr>
+        <w:t>d</w:t>
+      </w:r>
+      <w:r>
+        <w:rPr>
+          <w:rFonts w:ascii="Arial" w:hAnsi="Arial" w:cs="Arial"/>
+        </w:rPr>
+        <w:t>a geração atual</w:t>
+      </w:r>
+      <w:r>
+        <w:rPr>
+          <w:rFonts w:ascii="Arial" w:hAnsi="Arial" w:cs="Arial"/>
+        </w:rPr>
+        <w:t xml:space="preserve"> para gerar descendentes para a próxima população</w:t>
+      </w:r>
+      <w:r>
+        <w:rPr>
+          <w:rFonts w:ascii="Arial" w:hAnsi="Arial" w:cs="Arial"/>
+        </w:rPr>
+        <w:t xml:space="preserve">. </w:t>
+      </w:r>
+      <w:r>
+        <w:rPr>
+          <w:rFonts w:ascii="Arial" w:hAnsi="Arial" w:cs="Arial"/>
+        </w:rPr>
+        <w:t>Logo o objetivo do problema é encontrar a sequência de cidades com</w:t>
+      </w:r>
+      <w:r>
+        <w:rPr>
+          <w:rFonts w:ascii="Arial" w:hAnsi="Arial" w:cs="Arial"/>
+        </w:rPr>
+        <w:t xml:space="preserve"> o</w:t>
+      </w:r>
+      <w:r>
+        <w:rPr>
+          <w:rFonts w:ascii="Arial" w:hAnsi="Arial" w:cs="Arial"/>
+        </w:rPr>
+        <w:t xml:space="preserve"> menor tempo.</w:t>
       </w:r>
     </w:p>
     <w:p>
@@ -819,42 +953,43 @@
         <w:rPr>
           <w:rFonts w:ascii="Arial" w:hAnsi="Arial" w:cs="Arial"/>
         </w:rPr>
-        <w:t>O processo do algoritmo é iniciar a geração com 2 indivíduos, gerar mais dois indivíduos através do crossover</w:t>
-      </w:r>
-      <w:r>
-        <w:rPr>
-          <w:rFonts w:ascii="Arial" w:hAnsi="Arial" w:cs="Arial"/>
-        </w:rPr>
-        <w:t xml:space="preserve"> (</w:t>
-      </w:r>
-      <w:r>
-        <w:rPr>
-          <w:rFonts w:ascii="Arial" w:hAnsi="Arial" w:cs="Arial"/>
-        </w:rPr>
-        <w:t xml:space="preserve">1PX – </w:t>
-      </w:r>
-      <w:proofErr w:type="spellStart"/>
-      <w:r>
-        <w:rPr>
-          <w:rFonts w:ascii="Arial" w:hAnsi="Arial" w:cs="Arial"/>
-        </w:rPr>
-        <w:t>one</w:t>
-      </w:r>
-      <w:proofErr w:type="spellEnd"/>
-      <w:r>
-        <w:rPr>
-          <w:rFonts w:ascii="Arial" w:hAnsi="Arial" w:cs="Arial"/>
-        </w:rPr>
-        <w:t>-point crossover</w:t>
-      </w:r>
-      <w:r>
-        <w:t>)</w:t>
-      </w:r>
-      <w:r>
-        <w:rPr>
-          <w:rFonts w:ascii="Arial" w:hAnsi="Arial" w:cs="Arial"/>
-        </w:rPr>
-        <w:t>, e por fim realizar a mutação em um deles</w:t>
+        <w:t xml:space="preserve">O </w:t>
+      </w:r>
+      <w:r>
+        <w:rPr>
+          <w:rFonts w:ascii="Arial" w:hAnsi="Arial" w:cs="Arial"/>
+        </w:rPr>
+        <w:t>algoritmo</w:t>
+      </w:r>
+      <w:r>
+        <w:rPr>
+          <w:rFonts w:ascii="Arial" w:hAnsi="Arial" w:cs="Arial"/>
+        </w:rPr>
+        <w:t xml:space="preserve"> inicia a geração com 2 indivíduos,</w:t>
+      </w:r>
+      <w:r>
+        <w:rPr>
+          <w:rFonts w:ascii="Arial" w:hAnsi="Arial" w:cs="Arial"/>
+        </w:rPr>
+        <w:t xml:space="preserve"> e </w:t>
+      </w:r>
+      <w:r>
+        <w:rPr>
+          <w:rFonts w:ascii="Arial" w:hAnsi="Arial" w:cs="Arial"/>
+        </w:rPr>
+        <w:t>gera mais dois indivíduos através do crossover</w:t>
+      </w:r>
+      <w:r>
+        <w:rPr>
+          <w:rFonts w:ascii="Arial" w:hAnsi="Arial" w:cs="Arial"/>
+        </w:rPr>
+        <w:t xml:space="preserve">, </w:t>
+      </w:r>
+      <w:r>
+        <w:rPr>
+          <w:rFonts w:ascii="Arial" w:hAnsi="Arial" w:cs="Arial"/>
+        </w:rPr>
+        <w:t>e por fim realiza a mutação em um deles</w:t>
       </w:r>
       <w:r>
         <w:rPr>
@@ -866,25 +1001,45 @@
         <w:rPr>
           <w:rFonts w:ascii="Arial" w:hAnsi="Arial" w:cs="Arial"/>
         </w:rPr>
-        <w:t>. No final é realizado a verificação do</w:t>
-      </w:r>
-      <w:r>
-        <w:rPr>
-          <w:rFonts w:ascii="Arial" w:hAnsi="Arial" w:cs="Arial"/>
-        </w:rPr>
-        <w:t>s 2 indivíduos</w:t>
-      </w:r>
-      <w:r>
-        <w:rPr>
-          <w:rFonts w:ascii="Arial" w:hAnsi="Arial" w:cs="Arial"/>
-        </w:rPr>
-        <w:t xml:space="preserve"> mais apto, ou seja, da sequência de cidades com o menor tempo</w:t>
-      </w:r>
-      <w:r>
-        <w:rPr>
-          <w:rFonts w:ascii="Arial" w:hAnsi="Arial" w:cs="Arial"/>
-        </w:rPr>
-        <w:t>, que serão mantidos para a próxima geração e repete o processo até cumprir o critério de parada.</w:t>
+        <w:t xml:space="preserve">. No final é </w:t>
+      </w:r>
+      <w:r>
+        <w:rPr>
+          <w:rFonts w:ascii="Arial" w:hAnsi="Arial" w:cs="Arial"/>
+        </w:rPr>
+        <w:t>escolhido apenas os</w:t>
+      </w:r>
+      <w:r>
+        <w:rPr>
+          <w:rFonts w:ascii="Arial" w:hAnsi="Arial" w:cs="Arial"/>
+        </w:rPr>
+        <w:t xml:space="preserve"> 2 indivíduos</w:t>
+      </w:r>
+      <w:r>
+        <w:rPr>
+          <w:rFonts w:ascii="Arial" w:hAnsi="Arial" w:cs="Arial"/>
+        </w:rPr>
+        <w:t xml:space="preserve"> mais apto</w:t>
+      </w:r>
+      <w:r>
+        <w:rPr>
+          <w:rFonts w:ascii="Arial" w:hAnsi="Arial" w:cs="Arial"/>
+        </w:rPr>
+        <w:t xml:space="preserve"> que serão mantidos para a </w:t>
+      </w:r>
+      <w:bookmarkStart w:id="0" w:name="_GoBack"/>
+      <w:r>
+        <w:rPr>
+          <w:rFonts w:ascii="Arial" w:hAnsi="Arial" w:cs="Arial"/>
+        </w:rPr>
+        <w:t xml:space="preserve">próxima geração e repete o processo até cumprir </w:t>
+      </w:r>
+      <w:bookmarkEnd w:id="0"/>
+      <w:r>
+        <w:rPr>
+          <w:rFonts w:ascii="Arial" w:hAnsi="Arial" w:cs="Arial"/>
+        </w:rPr>
+        <w:t>o critério de parada.</w:t>
       </w:r>
     </w:p>
     <w:p>
@@ -898,15 +1053,8 @@
       <w:r>
         <w:rPr>
           <w:rFonts w:ascii="Arial" w:hAnsi="Arial" w:cs="Arial"/>
-          <w:b/>
         </w:rPr>
         <w:lastRenderedPageBreak/>
-        <w:t xml:space="preserve">Obs.: </w:t>
-      </w:r>
-      <w:r>
-        <w:rPr>
-          <w:rFonts w:ascii="Arial" w:hAnsi="Arial" w:cs="Arial"/>
-        </w:rPr>
         <w:t>Em relação ao crossover foi realizado a taxa de 100% podendo o</w:t>
       </w:r>
       <w:r>
@@ -943,25 +1091,39 @@
         <w:rPr>
           <w:rFonts w:ascii="Arial" w:hAnsi="Arial" w:cs="Arial"/>
         </w:rPr>
-        <w:t>ode ser gerado indivíduos</w:t>
-      </w:r>
-      <w:r>
-        <w:rPr>
-          <w:rFonts w:ascii="Arial" w:hAnsi="Arial" w:cs="Arial"/>
-        </w:rPr>
-        <w:t xml:space="preserve"> inválidos, ou seja, caminhos que passam pela mesma cidade mais de uma vez. Para contornar o problema foi feito a verificação de caminhos inválidos e </w:t>
-      </w:r>
-      <w:r>
-        <w:rPr>
-          <w:rFonts w:ascii="Arial" w:hAnsi="Arial" w:cs="Arial"/>
-        </w:rPr>
-        <w:t>realizado</w:t>
-      </w:r>
-      <w:r>
-        <w:rPr>
-          <w:rFonts w:ascii="Arial" w:hAnsi="Arial" w:cs="Arial"/>
-        </w:rPr>
-        <w:t xml:space="preserve"> a troca destas cidades repetidas por uma cidade que não está presente no indivíduo.</w:t>
+        <w:t xml:space="preserve">ode ser gerado </w:t>
+      </w:r>
+      <w:r>
+        <w:rPr>
+          <w:rFonts w:ascii="Arial" w:hAnsi="Arial" w:cs="Arial"/>
+        </w:rPr>
+        <w:t>indivíduos</w:t>
+      </w:r>
+      <w:r>
+        <w:rPr>
+          <w:rFonts w:ascii="Arial" w:hAnsi="Arial" w:cs="Arial"/>
+        </w:rPr>
+        <w:t xml:space="preserve"> inválidos, ou seja, caminhos que passam pela mesma cidade mais de uma</w:t>
+      </w:r>
+      <w:r>
+        <w:rPr>
+          <w:rFonts w:ascii="Arial" w:hAnsi="Arial" w:cs="Arial"/>
+        </w:rPr>
+        <w:t xml:space="preserve"> vez. Para contornar o problema foi </w:t>
+      </w:r>
+      <w:proofErr w:type="spellStart"/>
+      <w:r>
+        <w:rPr>
+          <w:rFonts w:ascii="Arial" w:hAnsi="Arial" w:cs="Arial"/>
+        </w:rPr>
+        <w:t>setado</w:t>
+      </w:r>
+      <w:proofErr w:type="spellEnd"/>
+      <w:r>
+        <w:rPr>
+          <w:rFonts w:ascii="Arial" w:hAnsi="Arial" w:cs="Arial"/>
+        </w:rPr>
+        <w:t xml:space="preserve"> o fitness deste indivíduo para um valor inteiro máximo para ser excluído durante a escolha do mais apto.</w:t>
       </w:r>
     </w:p>
     <w:p>
@@ -1028,27 +1190,13 @@
         <w:rPr>
           <w:rFonts w:ascii="Arial" w:hAnsi="Arial" w:cs="Arial"/>
         </w:rPr>
-        <w:t>C] =&gt; [A-&gt;B-&gt;</w:t>
-      </w:r>
-      <w:r>
-        <w:rPr>
-          <w:rFonts w:ascii="Arial" w:hAnsi="Arial" w:cs="Arial"/>
-          <w:b/>
-          <w:color w:val="FF0000"/>
-        </w:rPr>
-        <w:t>D</w:t>
-      </w:r>
-      <w:r>
-        <w:rPr>
-          <w:rFonts w:ascii="Arial" w:hAnsi="Arial" w:cs="Arial"/>
-        </w:rPr>
-        <w:t>-&gt;</w:t>
-      </w:r>
-      <w:r>
-        <w:rPr>
-          <w:rFonts w:ascii="Arial" w:hAnsi="Arial" w:cs="Arial"/>
-        </w:rPr>
-        <w:t>C]</w:t>
+        <w:t xml:space="preserve">C] </w:t>
+      </w:r>
+      <w:r>
+        <w:rPr>
+          <w:rFonts w:ascii="Arial" w:hAnsi="Arial" w:cs="Arial"/>
+        </w:rPr>
+        <w:t>(Rota Inválida). Fitness = 9999999;</w:t>
       </w:r>
     </w:p>
     <w:p>
@@ -1186,7 +1334,7 @@
           <w:sz w:val="24"/>
           <w:szCs w:val="24"/>
         </w:rPr>
-        <w:t>ão está sendo alterada, se em 15</w:t>
+        <w:t>ão está sendo alterada, se em 100</w:t>
       </w:r>
       <w:r>
         <w:rPr>
@@ -1207,10 +1355,7 @@
         <w:ind w:left="0"/>
       </w:pPr>
       <w:r>
-        <w:t>Fluxograma do algoritmo</w:t>
-      </w:r>
-      <w:r>
-        <w:t>.</w:t>
+        <w:t>Fluxograma do algoritmo.</w:t>
       </w:r>
     </w:p>
     <w:p>
@@ -1270,7 +1415,6 @@
         </w:drawing>
       </w:r>
     </w:p>
-    <w:p/>
     <w:sectPr>
       <w:pgSz w:w="11906" w:h="16838"/>
       <w:pgMar w:top="1417" w:right="1701" w:bottom="1417" w:left="1701" w:header="708" w:footer="708" w:gutter="0"/>

</xml_diff>

<commit_message>
Documentação do Trabalho Atualizado
</commit_message>
<xml_diff>
--- a/Documentação Trabalho.docx
+++ b/Documentação Trabalho.docx
@@ -1025,21 +1025,7 @@
         <w:rPr>
           <w:rFonts w:ascii="Arial" w:hAnsi="Arial" w:cs="Arial"/>
         </w:rPr>
-        <w:t xml:space="preserve"> que serão mantidos para a </w:t>
-      </w:r>
-      <w:bookmarkStart w:id="0" w:name="_GoBack"/>
-      <w:r>
-        <w:rPr>
-          <w:rFonts w:ascii="Arial" w:hAnsi="Arial" w:cs="Arial"/>
-        </w:rPr>
-        <w:t xml:space="preserve">próxima geração e repete o processo até cumprir </w:t>
-      </w:r>
-      <w:bookmarkEnd w:id="0"/>
-      <w:r>
-        <w:rPr>
-          <w:rFonts w:ascii="Arial" w:hAnsi="Arial" w:cs="Arial"/>
-        </w:rPr>
-        <w:t>o critério de parada.</w:t>
+        <w:t xml:space="preserve"> que serão mantidos para a próxima geração e repete o processo até cumprir o critério de parada.</w:t>
       </w:r>
     </w:p>
     <w:p>
@@ -1055,80 +1041,119 @@
           <w:rFonts w:ascii="Arial" w:hAnsi="Arial" w:cs="Arial"/>
         </w:rPr>
         <w:lastRenderedPageBreak/>
-        <w:t>Em relação ao crossover foi realizado a taxa de 100% podendo o</w:t>
-      </w:r>
-      <w:r>
-        <w:rPr>
-          <w:rFonts w:ascii="Arial" w:hAnsi="Arial" w:cs="Arial"/>
-        </w:rPr>
-        <w:t>s dois indivíduos</w:t>
-      </w:r>
-      <w:r>
-        <w:rPr>
-          <w:rFonts w:ascii="Arial" w:hAnsi="Arial" w:cs="Arial"/>
-        </w:rPr>
-        <w:t xml:space="preserve"> sofrer ou não</w:t>
-      </w:r>
-      <w:r>
-        <w:rPr>
-          <w:rFonts w:ascii="Arial" w:hAnsi="Arial" w:cs="Arial"/>
-        </w:rPr>
-        <w:t xml:space="preserve"> alteração</w:t>
-      </w:r>
-      <w:r>
-        <w:rPr>
-          <w:rFonts w:ascii="Arial" w:hAnsi="Arial" w:cs="Arial"/>
-        </w:rPr>
-        <w:t>. Porém foi encontrado</w:t>
-      </w:r>
-      <w:r>
-        <w:rPr>
-          <w:rFonts w:ascii="Arial" w:hAnsi="Arial" w:cs="Arial"/>
-        </w:rPr>
-        <w:t xml:space="preserve"> um problema onde p</w:t>
-      </w:r>
-      <w:r>
-        <w:rPr>
-          <w:rFonts w:ascii="Arial" w:hAnsi="Arial" w:cs="Arial"/>
-        </w:rPr>
-        <w:t xml:space="preserve">ode ser gerado </w:t>
-      </w:r>
-      <w:r>
-        <w:rPr>
-          <w:rFonts w:ascii="Arial" w:hAnsi="Arial" w:cs="Arial"/>
-        </w:rPr>
-        <w:t>indivíduos</w:t>
-      </w:r>
-      <w:r>
-        <w:rPr>
-          <w:rFonts w:ascii="Arial" w:hAnsi="Arial" w:cs="Arial"/>
-        </w:rPr>
-        <w:t xml:space="preserve"> inválidos, ou seja, caminhos que passam pela mesma cidade mais de uma</w:t>
-      </w:r>
-      <w:r>
-        <w:rPr>
-          <w:rFonts w:ascii="Arial" w:hAnsi="Arial" w:cs="Arial"/>
-        </w:rPr>
-        <w:t xml:space="preserve"> vez. Para contornar o problema foi </w:t>
+        <w:t xml:space="preserve">Para o crossover foi utilizado </w:t>
+      </w:r>
+      <w:r>
+        <w:rPr>
+          <w:rFonts w:ascii="Arial" w:hAnsi="Arial" w:cs="Arial"/>
+          <w:i/>
+        </w:rPr>
+        <w:t>Non-</w:t>
       </w:r>
       <w:proofErr w:type="spellStart"/>
       <w:r>
         <w:rPr>
           <w:rFonts w:ascii="Arial" w:hAnsi="Arial" w:cs="Arial"/>
-        </w:rPr>
-        <w:t>setado</w:t>
+          <w:i/>
+        </w:rPr>
+        <w:t>Wrapping</w:t>
       </w:r>
       <w:proofErr w:type="spellEnd"/>
       <w:r>
         <w:rPr>
           <w:rFonts w:ascii="Arial" w:hAnsi="Arial" w:cs="Arial"/>
-        </w:rPr>
-        <w:t xml:space="preserve"> o fitness deste indivíduo para um valor inteiro máximo para ser excluído durante a escolha do mais apto.</w:t>
-      </w:r>
-    </w:p>
-    <w:p>
-      <w:pPr>
-        <w:ind w:left="426" w:firstLine="283"/>
+          <w:i/>
+        </w:rPr>
+        <w:t xml:space="preserve"> </w:t>
+      </w:r>
+      <w:proofErr w:type="spellStart"/>
+      <w:r>
+        <w:rPr>
+          <w:rFonts w:ascii="Arial" w:hAnsi="Arial" w:cs="Arial"/>
+          <w:i/>
+        </w:rPr>
+        <w:t>Ordered</w:t>
+      </w:r>
+      <w:proofErr w:type="spellEnd"/>
+      <w:r>
+        <w:rPr>
+          <w:rFonts w:ascii="Arial" w:hAnsi="Arial" w:cs="Arial"/>
+          <w:i/>
+        </w:rPr>
+        <w:t xml:space="preserve"> Crossover (NWOX)</w:t>
+      </w:r>
+      <w:r>
+        <w:rPr>
+          <w:rFonts w:ascii="Arial" w:hAnsi="Arial" w:cs="Arial"/>
+          <w:i/>
+        </w:rPr>
+        <w:t xml:space="preserve">. </w:t>
+      </w:r>
+      <w:r>
+        <w:rPr>
+          <w:rFonts w:ascii="Arial" w:hAnsi="Arial" w:cs="Arial"/>
+        </w:rPr>
+        <w:t>Consiste em pegar</w:t>
+      </w:r>
+      <w:r>
+        <w:rPr>
+          <w:rFonts w:ascii="Arial" w:hAnsi="Arial" w:cs="Arial"/>
+        </w:rPr>
+        <w:t xml:space="preserve"> uma posição inicial e uma posição final, e adicionar todos os valores</w:t>
+      </w:r>
+      <w:r>
+        <w:rPr>
+          <w:rFonts w:ascii="Arial" w:hAnsi="Arial" w:cs="Arial"/>
+        </w:rPr>
+        <w:t xml:space="preserve"> presente no pai</w:t>
+      </w:r>
+      <w:r>
+        <w:rPr>
+          <w:rFonts w:ascii="Arial" w:hAnsi="Arial" w:cs="Arial"/>
+        </w:rPr>
+        <w:t xml:space="preserve"> entre estas posições ao filho.</w:t>
+      </w:r>
+      <w:r>
+        <w:rPr>
+          <w:rFonts w:ascii="Arial" w:hAnsi="Arial" w:cs="Arial"/>
+        </w:rPr>
+        <w:t xml:space="preserve"> Após isso, é preciso completar o indivíduo com as cidades restantes, então é realizado uma verificação se o filho 1 </w:t>
+      </w:r>
+      <w:r>
+        <w:rPr>
+          <w:rFonts w:ascii="Arial" w:hAnsi="Arial" w:cs="Arial"/>
+        </w:rPr>
+        <w:t xml:space="preserve">não </w:t>
+      </w:r>
+      <w:r>
+        <w:rPr>
+          <w:rFonts w:ascii="Arial" w:hAnsi="Arial" w:cs="Arial"/>
+        </w:rPr>
+        <w:t>contém a cidade do pai 2</w:t>
+      </w:r>
+      <w:r>
+        <w:rPr>
+          <w:rFonts w:ascii="Arial" w:hAnsi="Arial" w:cs="Arial"/>
+        </w:rPr>
+        <w:t xml:space="preserve">, ou </w:t>
+      </w:r>
+      <w:r>
+        <w:rPr>
+          <w:rFonts w:ascii="Arial" w:hAnsi="Arial" w:cs="Arial"/>
+        </w:rPr>
+        <w:t>vice-versa</w:t>
+      </w:r>
+      <w:r>
+        <w:rPr>
+          <w:rFonts w:ascii="Arial" w:hAnsi="Arial" w:cs="Arial"/>
+        </w:rPr>
+        <w:t>, então é adicionado ao indivíduo.</w:t>
+      </w:r>
+    </w:p>
+    <w:p>
+      <w:pPr>
+        <w:spacing w:after="0"/>
+        <w:ind w:left="-284" w:firstLine="284"/>
         <w:jc w:val="both"/>
         <w:rPr>
           <w:rFonts w:ascii="Arial" w:hAnsi="Arial" w:cs="Arial"/>
@@ -1137,6 +1162,52 @@
       <w:r>
         <w:rPr>
           <w:rFonts w:ascii="Arial" w:hAnsi="Arial" w:cs="Arial"/>
+          <w:b/>
+          <w:i/>
+        </w:rPr>
+        <w:t>Posição inicial</w:t>
+      </w:r>
+      <w:r>
+        <w:rPr>
+          <w:rFonts w:ascii="Arial" w:hAnsi="Arial" w:cs="Arial"/>
+          <w:i/>
+        </w:rPr>
+        <w:t xml:space="preserve"> </w:t>
+      </w:r>
+      <w:r>
+        <w:rPr>
+          <w:rFonts w:ascii="Arial" w:hAnsi="Arial" w:cs="Arial"/>
+        </w:rPr>
+        <w:t xml:space="preserve">= 2; </w:t>
+      </w:r>
+      <w:r>
+        <w:rPr>
+          <w:rFonts w:ascii="Arial" w:hAnsi="Arial" w:cs="Arial"/>
+          <w:b/>
+          <w:i/>
+        </w:rPr>
+        <w:t>Posição Final</w:t>
+      </w:r>
+      <w:r>
+        <w:rPr>
+          <w:rFonts w:ascii="Arial" w:hAnsi="Arial" w:cs="Arial"/>
+        </w:rPr>
+        <w:t xml:space="preserve"> = 4;</w:t>
+      </w:r>
+    </w:p>
+    <w:p>
+      <w:pPr>
+        <w:spacing w:after="0" w:line="240" w:lineRule="auto"/>
+        <w:jc w:val="both"/>
+        <w:rPr>
+          <w:rFonts w:ascii="Arial" w:hAnsi="Arial" w:cs="Arial"/>
+          <w:sz w:val="22"/>
+          <w:szCs w:val="22"/>
+        </w:rPr>
+      </w:pPr>
+      <w:r>
+        <w:rPr>
+          <w:rFonts w:ascii="Arial" w:hAnsi="Arial" w:cs="Arial"/>
         </w:rPr>
         <w:t>Ex.:</w:t>
       </w:r>
@@ -1149,54 +1220,324 @@
       <w:r>
         <w:rPr>
           <w:rFonts w:ascii="Arial" w:hAnsi="Arial" w:cs="Arial"/>
-        </w:rPr>
-        <w:t>[A</w:t>
-      </w:r>
-      <w:r>
-        <w:rPr>
-          <w:rFonts w:ascii="Arial" w:hAnsi="Arial" w:cs="Arial"/>
-        </w:rPr>
-        <w:t>-&gt;</w:t>
+          <w:sz w:val="22"/>
+          <w:szCs w:val="22"/>
+        </w:rPr>
+        <w:t>P</w:t>
+      </w:r>
+      <w:r>
+        <w:rPr>
+          <w:rFonts w:ascii="Arial" w:hAnsi="Arial" w:cs="Arial"/>
+          <w:sz w:val="22"/>
+          <w:szCs w:val="22"/>
+        </w:rPr>
+        <w:t>ai</w:t>
+      </w:r>
+      <w:r>
+        <w:rPr>
+          <w:rFonts w:ascii="Arial" w:hAnsi="Arial" w:cs="Arial"/>
+          <w:sz w:val="22"/>
+          <w:szCs w:val="22"/>
+        </w:rPr>
+        <w:t xml:space="preserve"> 1 </w:t>
+      </w:r>
+      <w:r>
+        <w:rPr>
+          <w:rFonts w:ascii="Arial" w:hAnsi="Arial" w:cs="Arial"/>
+          <w:sz w:val="22"/>
+          <w:szCs w:val="22"/>
+        </w:rPr>
+        <w:t>[A-&gt;</w:t>
       </w:r>
       <w:r>
         <w:rPr>
           <w:rFonts w:ascii="Arial" w:hAnsi="Arial" w:cs="Arial"/>
           <w:b/>
           <w:color w:val="FF0000"/>
+          <w:sz w:val="22"/>
+          <w:szCs w:val="22"/>
         </w:rPr>
         <w:t>B</w:t>
-      </w:r>
-      <w:r>
-        <w:rPr>
-          <w:rFonts w:ascii="Arial" w:hAnsi="Arial" w:cs="Arial"/>
-        </w:rPr>
-        <w:t>-&gt;</w:t>
       </w:r>
       <w:r>
         <w:rPr>
           <w:rFonts w:ascii="Arial" w:hAnsi="Arial" w:cs="Arial"/>
           <w:b/>
           <w:color w:val="FF0000"/>
-        </w:rPr>
-        <w:t>B</w:t>
-      </w:r>
-      <w:r>
-        <w:rPr>
-          <w:rFonts w:ascii="Arial" w:hAnsi="Arial" w:cs="Arial"/>
+          <w:sz w:val="22"/>
+          <w:szCs w:val="22"/>
         </w:rPr>
         <w:t>-&gt;</w:t>
       </w:r>
       <w:r>
         <w:rPr>
           <w:rFonts w:ascii="Arial" w:hAnsi="Arial" w:cs="Arial"/>
-        </w:rPr>
-        <w:t xml:space="preserve">C] </w:t>
-      </w:r>
-      <w:r>
-        <w:rPr>
-          <w:rFonts w:ascii="Arial" w:hAnsi="Arial" w:cs="Arial"/>
-        </w:rPr>
-        <w:t>(Rota Inválida). Fitness = 9999999;</w:t>
+          <w:b/>
+          <w:color w:val="FF0000"/>
+          <w:sz w:val="22"/>
+          <w:szCs w:val="22"/>
+        </w:rPr>
+        <w:t>C</w:t>
+      </w:r>
+      <w:r>
+        <w:rPr>
+          <w:rFonts w:ascii="Arial" w:hAnsi="Arial" w:cs="Arial"/>
+          <w:b/>
+          <w:color w:val="FF0000"/>
+          <w:sz w:val="22"/>
+          <w:szCs w:val="22"/>
+        </w:rPr>
+        <w:t>-&gt;</w:t>
+      </w:r>
+      <w:r>
+        <w:rPr>
+          <w:rFonts w:ascii="Arial" w:hAnsi="Arial" w:cs="Arial"/>
+          <w:b/>
+          <w:color w:val="FF0000"/>
+          <w:sz w:val="22"/>
+          <w:szCs w:val="22"/>
+        </w:rPr>
+        <w:t>D</w:t>
+      </w:r>
+      <w:r>
+        <w:rPr>
+          <w:rFonts w:ascii="Arial" w:hAnsi="Arial" w:cs="Arial"/>
+          <w:sz w:val="22"/>
+          <w:szCs w:val="22"/>
+        </w:rPr>
+        <w:t>-&gt;E</w:t>
+      </w:r>
+      <w:r>
+        <w:rPr>
+          <w:rFonts w:ascii="Arial" w:hAnsi="Arial" w:cs="Arial"/>
+          <w:sz w:val="22"/>
+          <w:szCs w:val="22"/>
+        </w:rPr>
+        <w:t xml:space="preserve">] </w:t>
+      </w:r>
+      <w:r>
+        <w:rPr>
+          <w:rFonts w:ascii="Arial" w:hAnsi="Arial" w:cs="Arial"/>
+          <w:sz w:val="22"/>
+          <w:szCs w:val="22"/>
+        </w:rPr>
+        <w:t>&gt;&gt;</w:t>
+      </w:r>
+      <w:r>
+        <w:rPr>
+          <w:rFonts w:ascii="Arial" w:hAnsi="Arial" w:cs="Arial"/>
+          <w:sz w:val="22"/>
+          <w:szCs w:val="22"/>
+        </w:rPr>
+        <w:t xml:space="preserve"> Filho 1[</w:t>
+      </w:r>
+      <w:r>
+        <w:rPr>
+          <w:rFonts w:ascii="Arial" w:hAnsi="Arial" w:cs="Arial"/>
+          <w:b/>
+          <w:color w:val="FF0000"/>
+          <w:sz w:val="22"/>
+          <w:szCs w:val="22"/>
+        </w:rPr>
+        <w:t>B-&gt;C-&gt;D</w:t>
+      </w:r>
+      <w:r>
+        <w:rPr>
+          <w:rFonts w:ascii="Arial" w:hAnsi="Arial" w:cs="Arial"/>
+          <w:sz w:val="22"/>
+          <w:szCs w:val="22"/>
+        </w:rPr>
+        <w:t xml:space="preserve">-&gt;_-&gt;_] </w:t>
+      </w:r>
+      <w:r>
+        <w:rPr>
+          <w:rFonts w:ascii="Arial" w:hAnsi="Arial" w:cs="Arial"/>
+          <w:sz w:val="22"/>
+          <w:szCs w:val="22"/>
+        </w:rPr>
+        <w:t>&gt;</w:t>
+      </w:r>
+      <w:r>
+        <w:rPr>
+          <w:rFonts w:ascii="Arial" w:hAnsi="Arial" w:cs="Arial"/>
+          <w:sz w:val="22"/>
+          <w:szCs w:val="22"/>
+        </w:rPr>
+        <w:t>&gt;</w:t>
+      </w:r>
+      <w:r>
+        <w:rPr>
+          <w:rFonts w:ascii="Arial" w:hAnsi="Arial" w:cs="Arial"/>
+          <w:sz w:val="22"/>
+          <w:szCs w:val="22"/>
+        </w:rPr>
+        <w:t xml:space="preserve"> Filho 1[B-&gt;C-&gt;D-&gt;</w:t>
+      </w:r>
+      <w:r>
+        <w:rPr>
+          <w:rFonts w:ascii="Arial" w:hAnsi="Arial" w:cs="Arial"/>
+          <w:b/>
+          <w:color w:val="FF0000"/>
+          <w:sz w:val="22"/>
+          <w:szCs w:val="22"/>
+          <w:shd w:val="pct15" w:color="auto" w:fill="FFFFFF"/>
+        </w:rPr>
+        <w:t>E</w:t>
+      </w:r>
+      <w:r>
+        <w:rPr>
+          <w:rFonts w:ascii="Arial" w:hAnsi="Arial" w:cs="Arial"/>
+          <w:b/>
+          <w:color w:val="FF0000"/>
+          <w:sz w:val="22"/>
+          <w:szCs w:val="22"/>
+          <w:shd w:val="pct15" w:color="auto" w:fill="FFFFFF"/>
+        </w:rPr>
+        <w:t>-&gt;</w:t>
+      </w:r>
+      <w:r>
+        <w:rPr>
+          <w:rFonts w:ascii="Arial" w:hAnsi="Arial" w:cs="Arial"/>
+          <w:b/>
+          <w:color w:val="FF0000"/>
+          <w:sz w:val="22"/>
+          <w:szCs w:val="22"/>
+          <w:shd w:val="pct15" w:color="auto" w:fill="FFFFFF"/>
+        </w:rPr>
+        <w:t>A</w:t>
+      </w:r>
+      <w:r>
+        <w:rPr>
+          <w:rFonts w:ascii="Arial" w:hAnsi="Arial" w:cs="Arial"/>
+          <w:sz w:val="22"/>
+          <w:szCs w:val="22"/>
+        </w:rPr>
+        <w:t xml:space="preserve">] </w:t>
+      </w:r>
+      <w:r>
+        <w:rPr>
+          <w:rFonts w:ascii="Arial" w:hAnsi="Arial" w:cs="Arial"/>
+          <w:sz w:val="22"/>
+          <w:szCs w:val="22"/>
+        </w:rPr>
+        <w:t xml:space="preserve">     </w:t>
+      </w:r>
+    </w:p>
+    <w:p>
+      <w:pPr>
+        <w:spacing w:after="0" w:line="240" w:lineRule="auto"/>
+        <w:jc w:val="both"/>
+        <w:rPr>
+          <w:rFonts w:ascii="Arial" w:hAnsi="Arial" w:cs="Arial"/>
+          <w:sz w:val="22"/>
+          <w:szCs w:val="22"/>
+        </w:rPr>
+      </w:pPr>
+      <w:r>
+        <w:rPr>
+          <w:rFonts w:ascii="Arial" w:hAnsi="Arial" w:cs="Arial"/>
+          <w:sz w:val="22"/>
+          <w:szCs w:val="22"/>
+        </w:rPr>
+        <w:t xml:space="preserve">       </w:t>
+      </w:r>
+      <w:r>
+        <w:rPr>
+          <w:rFonts w:ascii="Arial" w:hAnsi="Arial" w:cs="Arial"/>
+          <w:sz w:val="22"/>
+          <w:szCs w:val="22"/>
+        </w:rPr>
+        <w:t xml:space="preserve"> </w:t>
+      </w:r>
+      <w:r>
+        <w:rPr>
+          <w:rFonts w:ascii="Arial" w:hAnsi="Arial" w:cs="Arial"/>
+          <w:sz w:val="22"/>
+          <w:szCs w:val="22"/>
+        </w:rPr>
+        <w:t>Pai 2 [E-&gt;</w:t>
+      </w:r>
+      <w:r>
+        <w:rPr>
+          <w:rFonts w:ascii="Arial" w:hAnsi="Arial" w:cs="Arial"/>
+          <w:b/>
+          <w:color w:val="FF0000"/>
+          <w:sz w:val="22"/>
+          <w:szCs w:val="22"/>
+        </w:rPr>
+        <w:t>D-&gt;C-&gt;B</w:t>
+      </w:r>
+      <w:r>
+        <w:rPr>
+          <w:rFonts w:ascii="Arial" w:hAnsi="Arial" w:cs="Arial"/>
+          <w:sz w:val="22"/>
+          <w:szCs w:val="22"/>
+        </w:rPr>
+        <w:t>-&gt;A] &gt;&gt; Filho 2[</w:t>
+      </w:r>
+      <w:r>
+        <w:rPr>
+          <w:rFonts w:ascii="Arial" w:hAnsi="Arial" w:cs="Arial"/>
+          <w:b/>
+          <w:color w:val="FF0000"/>
+          <w:sz w:val="22"/>
+          <w:szCs w:val="22"/>
+        </w:rPr>
+        <w:t>D-&gt;C-&gt;B</w:t>
+      </w:r>
+      <w:r>
+        <w:rPr>
+          <w:rFonts w:ascii="Arial" w:hAnsi="Arial" w:cs="Arial"/>
+          <w:sz w:val="22"/>
+          <w:szCs w:val="22"/>
+        </w:rPr>
+        <w:t xml:space="preserve">-&gt;_-&gt;_] </w:t>
+      </w:r>
+      <w:r>
+        <w:rPr>
+          <w:rFonts w:ascii="Arial" w:hAnsi="Arial" w:cs="Arial"/>
+          <w:sz w:val="22"/>
+          <w:szCs w:val="22"/>
+        </w:rPr>
+        <w:t>&gt;&gt; Filho 2[D-&gt;C-&gt;B-&gt;</w:t>
+      </w:r>
+      <w:r>
+        <w:rPr>
+          <w:rFonts w:ascii="Arial" w:hAnsi="Arial" w:cs="Arial"/>
+          <w:b/>
+          <w:color w:val="FF0000"/>
+          <w:sz w:val="22"/>
+          <w:szCs w:val="22"/>
+        </w:rPr>
+        <w:t>A</w:t>
+      </w:r>
+      <w:r>
+        <w:rPr>
+          <w:rFonts w:ascii="Arial" w:hAnsi="Arial" w:cs="Arial"/>
+          <w:b/>
+          <w:color w:val="FF0000"/>
+          <w:sz w:val="22"/>
+          <w:szCs w:val="22"/>
+        </w:rPr>
+        <w:t>-&gt;</w:t>
+      </w:r>
+      <w:r>
+        <w:rPr>
+          <w:rFonts w:ascii="Arial" w:hAnsi="Arial" w:cs="Arial"/>
+          <w:b/>
+          <w:color w:val="FF0000"/>
+          <w:sz w:val="22"/>
+          <w:szCs w:val="22"/>
+        </w:rPr>
+        <w:t>E</w:t>
+      </w:r>
+      <w:r>
+        <w:rPr>
+          <w:rFonts w:ascii="Arial" w:hAnsi="Arial" w:cs="Arial"/>
+          <w:sz w:val="22"/>
+          <w:szCs w:val="22"/>
+        </w:rPr>
+        <w:t>]</w:t>
       </w:r>
     </w:p>
     <w:p>
@@ -1334,8 +1675,18 @@
           <w:sz w:val="24"/>
           <w:szCs w:val="24"/>
         </w:rPr>
-        <w:t>ão está sendo alterada, se em 100</w:t>
-      </w:r>
+        <w:t xml:space="preserve">ão está sendo alterada, se em </w:t>
+      </w:r>
+      <w:r>
+        <w:rPr>
+          <w:rFonts w:ascii="Arial" w:hAnsi="Arial" w:cs="Arial"/>
+          <w:sz w:val="24"/>
+          <w:szCs w:val="24"/>
+        </w:rPr>
+        <w:t>50</w:t>
+      </w:r>
+      <w:bookmarkStart w:id="0" w:name="_GoBack"/>
+      <w:bookmarkEnd w:id="0"/>
       <w:r>
         <w:rPr>
           <w:rFonts w:ascii="Arial" w:hAnsi="Arial" w:cs="Arial"/>
@@ -1373,8 +1724,8 @@
         </w:rPr>
         <w:drawing>
           <wp:inline distT="0" distB="0" distL="0" distR="0" wp14:anchorId="1B591A77" wp14:editId="4458F4DD">
-            <wp:extent cx="2797176" cy="4285710"/>
-            <wp:effectExtent l="0" t="0" r="3175" b="635"/>
+            <wp:extent cx="2714625" cy="4159226"/>
+            <wp:effectExtent l="0" t="0" r="0" b="0"/>
             <wp:docPr id="2" name="Imagem 2"/>
             <wp:cNvGraphicFramePr>
               <a:graphicFrameLocks xmlns:a="http://schemas.openxmlformats.org/drawingml/2006/main" noChangeAspect="1"/>
@@ -1394,7 +1745,7 @@
                   <pic:spPr bwMode="auto">
                     <a:xfrm>
                       <a:off x="0" y="0"/>
-                      <a:ext cx="2804742" cy="4297302"/>
+                      <a:ext cx="2716578" cy="4162218"/>
                     </a:xfrm>
                     <a:prstGeom prst="rect">
                       <a:avLst/>

</xml_diff>

<commit_message>
Ajuste documento e corrigido bug de deletar linha
</commit_message>
<xml_diff>
--- a/Documentação Trabalho.docx
+++ b/Documentação Trabalho.docx
@@ -612,14 +612,9 @@
         <w:rPr>
           <w:rFonts w:ascii="Arial" w:hAnsi="Arial" w:cs="Arial"/>
         </w:rPr>
-        <w:t xml:space="preserve">aleatórias </w:t>
-      </w:r>
-      <w:r>
-        <w:rPr>
-          <w:rFonts w:ascii="Arial" w:hAnsi="Arial" w:cs="Arial"/>
-        </w:rPr>
-        <w:t>de um</w:t>
-      </w:r>
+        <w:t>aleatórias</w:t>
+      </w:r>
+      <w:bookmarkStart w:id="0" w:name="_GoBack"/>
       <w:r>
         <w:rPr>
           <w:rFonts w:ascii="Arial" w:hAnsi="Arial" w:cs="Arial"/>
@@ -630,6 +625,12 @@
         <w:rPr>
           <w:rFonts w:ascii="Arial" w:hAnsi="Arial" w:cs="Arial"/>
         </w:rPr>
+        <w:t xml:space="preserve">do pior </w:t>
+      </w:r>
+      <w:r>
+        <w:rPr>
+          <w:rFonts w:ascii="Arial" w:hAnsi="Arial" w:cs="Arial"/>
+        </w:rPr>
         <w:t>indivíduo</w:t>
       </w:r>
       <w:r>
@@ -642,7 +643,20 @@
         <w:rPr>
           <w:rFonts w:ascii="Arial" w:hAnsi="Arial" w:cs="Arial"/>
         </w:rPr>
-        <w:t>aleatório e troca</w:t>
+        <w:t>da geração</w:t>
+      </w:r>
+      <w:r>
+        <w:rPr>
+          <w:rFonts w:ascii="Arial" w:hAnsi="Arial" w:cs="Arial"/>
+        </w:rPr>
+        <w:t xml:space="preserve"> </w:t>
+      </w:r>
+      <w:bookmarkEnd w:id="0"/>
+      <w:r>
+        <w:rPr>
+          <w:rFonts w:ascii="Arial" w:hAnsi="Arial" w:cs="Arial"/>
+        </w:rPr>
+        <w:t>e troca</w:t>
       </w:r>
       <w:r>
         <w:rPr>
@@ -1347,15 +1361,7 @@
           <w:sz w:val="22"/>
           <w:szCs w:val="22"/>
         </w:rPr>
-        <w:t xml:space="preserve">-&gt;_-&gt;_] </w:t>
-      </w:r>
-      <w:r>
-        <w:rPr>
-          <w:rFonts w:ascii="Arial" w:hAnsi="Arial" w:cs="Arial"/>
-          <w:sz w:val="22"/>
-          <w:szCs w:val="22"/>
-        </w:rPr>
-        <w:t>&gt;</w:t>
+        <w:t>-&gt;_-&gt;_] &gt;</w:t>
       </w:r>
       <w:r>
         <w:rPr>
@@ -1412,15 +1418,7 @@
           <w:sz w:val="22"/>
           <w:szCs w:val="22"/>
         </w:rPr>
-        <w:t xml:space="preserve">] </w:t>
-      </w:r>
-      <w:r>
-        <w:rPr>
-          <w:rFonts w:ascii="Arial" w:hAnsi="Arial" w:cs="Arial"/>
-          <w:sz w:val="22"/>
-          <w:szCs w:val="22"/>
-        </w:rPr>
-        <w:t xml:space="preserve">     </w:t>
+        <w:t xml:space="preserve">]      </w:t>
       </w:r>
     </w:p>
     <w:p>
@@ -1491,15 +1489,7 @@
           <w:sz w:val="22"/>
           <w:szCs w:val="22"/>
         </w:rPr>
-        <w:t xml:space="preserve">-&gt;_-&gt;_] </w:t>
-      </w:r>
-      <w:r>
-        <w:rPr>
-          <w:rFonts w:ascii="Arial" w:hAnsi="Arial" w:cs="Arial"/>
-          <w:sz w:val="22"/>
-          <w:szCs w:val="22"/>
-        </w:rPr>
-        <w:t>&gt;&gt; Filho 2[D-&gt;C-&gt;B-&gt;</w:t>
+        <w:t>-&gt;_-&gt;_] &gt;&gt; Filho 2[D-&gt;C-&gt;B-&gt;</w:t>
       </w:r>
       <w:r>
         <w:rPr>
@@ -1685,8 +1675,6 @@
         </w:rPr>
         <w:t>50</w:t>
       </w:r>
-      <w:bookmarkStart w:id="0" w:name="_GoBack"/>
-      <w:bookmarkEnd w:id="0"/>
       <w:r>
         <w:rPr>
           <w:rFonts w:ascii="Arial" w:hAnsi="Arial" w:cs="Arial"/>

</xml_diff>

<commit_message>
Possibilidade de edição da tabela
</commit_message>
<xml_diff>
--- a/Documentação Trabalho.docx
+++ b/Documentação Trabalho.docx
@@ -297,6 +297,1365 @@
     </w:p>
     <w:p>
       <w:pPr>
+        <w:spacing w:after="0" w:line="240" w:lineRule="auto"/>
+        <w:rPr>
+          <w:b/>
+          <w:sz w:val="22"/>
+          <w:szCs w:val="22"/>
+        </w:rPr>
+      </w:pPr>
+      <w:r>
+        <w:rPr>
+          <w:noProof/>
+          <w:sz w:val="22"/>
+          <w:szCs w:val="22"/>
+          <w:lang w:eastAsia="ja-JP"/>
+        </w:rPr>
+        <w:lastRenderedPageBreak/>
+        <w:drawing>
+          <wp:anchor distT="0" distB="0" distL="114300" distR="114300" simplePos="0" relativeHeight="251658240" behindDoc="0" locked="0" layoutInCell="1" allowOverlap="1">
+            <wp:simplePos x="0" y="0"/>
+            <wp:positionH relativeFrom="column">
+              <wp:posOffset>22225</wp:posOffset>
+            </wp:positionH>
+            <wp:positionV relativeFrom="paragraph">
+              <wp:posOffset>13970</wp:posOffset>
+            </wp:positionV>
+            <wp:extent cx="1035685" cy="946150"/>
+            <wp:effectExtent l="19050" t="19050" r="12065" b="25400"/>
+            <wp:wrapSquare wrapText="bothSides"/>
+            <wp:docPr id="3" name="Imagem 3" descr="unisul_jpg"/>
+            <wp:cNvGraphicFramePr>
+              <a:graphicFrameLocks xmlns:a="http://schemas.openxmlformats.org/drawingml/2006/main" noChangeAspect="1"/>
+            </wp:cNvGraphicFramePr>
+            <a:graphic xmlns:a="http://schemas.openxmlformats.org/drawingml/2006/main">
+              <a:graphicData uri="http://schemas.openxmlformats.org/drawingml/2006/picture">
+                <pic:pic xmlns:pic="http://schemas.openxmlformats.org/drawingml/2006/picture">
+                  <pic:nvPicPr>
+                    <pic:cNvPr id="0" name="Imagem 5" descr="unisul_jpg"/>
+                    <pic:cNvPicPr>
+                      <a:picLocks noChangeAspect="1" noChangeArrowheads="1"/>
+                    </pic:cNvPicPr>
+                  </pic:nvPicPr>
+                  <pic:blipFill>
+                    <a:blip r:embed="rId6">
+                      <a:extLst>
+                        <a:ext uri="{28A0092B-C50C-407E-A947-70E740481C1C}">
+                          <a14:useLocalDpi xmlns:a14="http://schemas.microsoft.com/office/drawing/2010/main" val="0"/>
+                        </a:ext>
+                      </a:extLst>
+                    </a:blip>
+                    <a:srcRect/>
+                    <a:stretch>
+                      <a:fillRect/>
+                    </a:stretch>
+                  </pic:blipFill>
+                  <pic:spPr bwMode="auto">
+                    <a:xfrm>
+                      <a:off x="0" y="0"/>
+                      <a:ext cx="1035685" cy="946150"/>
+                    </a:xfrm>
+                    <a:prstGeom prst="rect">
+                      <a:avLst/>
+                    </a:prstGeom>
+                    <a:noFill/>
+                    <a:ln w="9525">
+                      <a:solidFill>
+                        <a:srgbClr val="0000FF"/>
+                      </a:solidFill>
+                      <a:miter lim="800000"/>
+                      <a:headEnd/>
+                      <a:tailEnd/>
+                    </a:ln>
+                  </pic:spPr>
+                </pic:pic>
+              </a:graphicData>
+            </a:graphic>
+            <wp14:sizeRelH relativeFrom="page">
+              <wp14:pctWidth>0</wp14:pctWidth>
+            </wp14:sizeRelH>
+            <wp14:sizeRelV relativeFrom="page">
+              <wp14:pctHeight>0</wp14:pctHeight>
+            </wp14:sizeRelV>
+          </wp:anchor>
+        </w:drawing>
+      </w:r>
+      <w:r>
+        <w:t xml:space="preserve"> </w:t>
+      </w:r>
+      <w:r>
+        <w:rPr>
+          <w:b/>
+        </w:rPr>
+        <w:t>Universidade do Sul de Santa Catarina – UNISUL</w:t>
+      </w:r>
+    </w:p>
+    <w:p>
+      <w:pPr>
+        <w:spacing w:after="0" w:line="240" w:lineRule="auto"/>
+        <w:rPr>
+          <w:b/>
+        </w:rPr>
+      </w:pPr>
+      <w:r>
+        <w:rPr>
+          <w:b/>
+        </w:rPr>
+        <w:t>Curso de Ciência da Computação</w:t>
+      </w:r>
+    </w:p>
+    <w:p>
+      <w:pPr>
+        <w:autoSpaceDE w:val="0"/>
+        <w:autoSpaceDN w:val="0"/>
+        <w:adjustRightInd w:val="0"/>
+        <w:spacing w:after="0" w:line="240" w:lineRule="auto"/>
+      </w:pPr>
+      <w:r>
+        <w:rPr>
+          <w:b/>
+        </w:rPr>
+        <w:t>Disciplina:</w:t>
+      </w:r>
+      <w:r>
+        <w:t xml:space="preserve"> MODELOS EVOLUCIONÁRIOS E TRATAMENTO DE INCERTEZAS</w:t>
+      </w:r>
+    </w:p>
+    <w:p>
+      <w:pPr>
+        <w:autoSpaceDE w:val="0"/>
+        <w:autoSpaceDN w:val="0"/>
+        <w:adjustRightInd w:val="0"/>
+        <w:spacing w:after="0" w:line="240" w:lineRule="auto"/>
+      </w:pPr>
+      <w:r>
+        <w:rPr>
+          <w:b/>
+        </w:rPr>
+        <w:t>Professor:</w:t>
+      </w:r>
+      <w:r>
+        <w:t xml:space="preserve"> </w:t>
+      </w:r>
+      <w:proofErr w:type="spellStart"/>
+      <w:r>
+        <w:t>Clávison</w:t>
+      </w:r>
+      <w:proofErr w:type="spellEnd"/>
+      <w:r>
+        <w:t xml:space="preserve"> M. </w:t>
+      </w:r>
+      <w:proofErr w:type="spellStart"/>
+      <w:r>
+        <w:t>Zapelini</w:t>
+      </w:r>
+      <w:proofErr w:type="spellEnd"/>
+      <w:r>
+        <w:t xml:space="preserve"> </w:t>
+      </w:r>
+      <w:r>
+        <w:tab/>
+      </w:r>
+      <w:r>
+        <w:rPr>
+          <w:b/>
+        </w:rPr>
+        <w:t>E-mail:</w:t>
+      </w:r>
+      <w:r>
+        <w:t xml:space="preserve"> </w:t>
+      </w:r>
+      <w:hyperlink r:id="rId7" w:history="1">
+        <w:r>
+          <w:rPr>
+            <w:rStyle w:val="Hyperlink"/>
+          </w:rPr>
+          <w:t>clavison.zapelini@unisul.br</w:t>
+        </w:r>
+      </w:hyperlink>
+    </w:p>
+    <w:p>
+      <w:pPr>
+        <w:autoSpaceDE w:val="0"/>
+        <w:autoSpaceDN w:val="0"/>
+        <w:adjustRightInd w:val="0"/>
+        <w:spacing w:after="0" w:line="240" w:lineRule="auto"/>
+      </w:pPr>
+      <w:r>
+        <w:rPr>
+          <w:b/>
+        </w:rPr>
+        <w:t>Semestre:</w:t>
+      </w:r>
+      <w:r>
+        <w:t xml:space="preserve"> 2020-A</w:t>
+      </w:r>
+    </w:p>
+    <w:p>
+      <w:pPr>
+        <w:autoSpaceDE w:val="0"/>
+        <w:autoSpaceDN w:val="0"/>
+        <w:adjustRightInd w:val="0"/>
+        <w:spacing w:after="0" w:line="240" w:lineRule="auto"/>
+      </w:pPr>
+    </w:p>
+    <w:p>
+      <w:pPr>
+        <w:autoSpaceDE w:val="0"/>
+        <w:autoSpaceDN w:val="0"/>
+        <w:adjustRightInd w:val="0"/>
+        <w:spacing w:after="0" w:line="240" w:lineRule="auto"/>
+        <w:jc w:val="center"/>
+        <w:rPr>
+          <w:b/>
+        </w:rPr>
+      </w:pPr>
+      <w:r>
+        <w:rPr>
+          <w:b/>
+        </w:rPr>
+        <w:t>AVALIAÇÃO PRÁTICA SOBRE ALGORITMOS GENÉTICOS</w:t>
+      </w:r>
+    </w:p>
+    <w:p>
+      <w:pPr>
+        <w:autoSpaceDE w:val="0"/>
+        <w:autoSpaceDN w:val="0"/>
+        <w:adjustRightInd w:val="0"/>
+        <w:spacing w:after="0" w:line="240" w:lineRule="auto"/>
+        <w:jc w:val="center"/>
+        <w:rPr>
+          <w:b/>
+        </w:rPr>
+      </w:pPr>
+    </w:p>
+    <w:p>
+      <w:pPr>
+        <w:pStyle w:val="PargrafodaLista"/>
+        <w:jc w:val="both"/>
+        <w:rPr>
+          <w:b/>
+          <w:bCs/>
+          <w:sz w:val="24"/>
+          <w:szCs w:val="24"/>
+          <w:u w:val="single"/>
+        </w:rPr>
+      </w:pPr>
+      <w:r>
+        <w:rPr>
+          <w:b/>
+          <w:bCs/>
+          <w:sz w:val="24"/>
+          <w:szCs w:val="24"/>
+          <w:u w:val="single"/>
+        </w:rPr>
+        <w:t>Problema do Caixeiro Viajante</w:t>
+      </w:r>
+    </w:p>
+    <w:p>
+      <w:pPr>
+        <w:pStyle w:val="PargrafodaLista"/>
+        <w:jc w:val="both"/>
+      </w:pPr>
+      <w:r>
+        <w:t xml:space="preserve">O   </w:t>
+      </w:r>
+      <w:proofErr w:type="gramStart"/>
+      <w:r>
+        <w:t>problema  do</w:t>
+      </w:r>
+      <w:proofErr w:type="gramEnd"/>
+      <w:r>
+        <w:t xml:space="preserve">   Caixeiro  Viajante  é   encontrar  o  melhor  caminho   a  ser percorrido, no menor tempo, levando em consideração a tolerância de erros e a quantidade de cidades, nas quais não podem ser repetidas, isto é, se o número de cidades for igual a dez, o caixeiro deve passar pelas dez cidades, sem retornar a nenhuma, no menor tempo possível (Ferreira, 2007).</w:t>
+      </w:r>
+    </w:p>
+    <w:p>
+      <w:pPr>
+        <w:pStyle w:val="PargrafodaLista"/>
+        <w:jc w:val="both"/>
+      </w:pPr>
+      <w:r>
+        <w:t xml:space="preserve">Para </w:t>
+      </w:r>
+      <w:proofErr w:type="spellStart"/>
+      <w:r>
+        <w:t>Reinelt</w:t>
+      </w:r>
+      <w:proofErr w:type="spellEnd"/>
+      <w:r>
+        <w:t xml:space="preserve"> (1994) o problema do caixeiro viajante atrai pesquisadores de diversas áreas, como por exemplo, físicos, biólogos, matemáticos, entre outros, já que   se   utilizando   dessa   </w:t>
+      </w:r>
+      <w:proofErr w:type="gramStart"/>
+      <w:r>
+        <w:t xml:space="preserve">técnica,   </w:t>
+      </w:r>
+      <w:proofErr w:type="gramEnd"/>
+      <w:r>
+        <w:t xml:space="preserve">é   possível   encontrar   várias   respostas   para questões de otimização combinatória e pela simplicidade de sua formulação. Goldberg &amp; Luna (1999) apud Cunha, </w:t>
+      </w:r>
+      <w:proofErr w:type="spellStart"/>
+      <w:r>
+        <w:t>Bonasser</w:t>
+      </w:r>
+      <w:proofErr w:type="spellEnd"/>
+      <w:r>
+        <w:t xml:space="preserve"> &amp; Abrahão (2002) a origem do problema é um jogo criado por William Rowan Hamilton, com objetivo de traçar </w:t>
+      </w:r>
+      <w:proofErr w:type="gramStart"/>
+      <w:r>
+        <w:t>um  roteiro</w:t>
+      </w:r>
+      <w:proofErr w:type="gramEnd"/>
+      <w:r>
+        <w:t xml:space="preserve">   através  dos  vértices   de  um  dodecaedro  que  iniciam   e  terminam   no mesmo vértice (cidade) sem repetir visitas</w:t>
+      </w:r>
+    </w:p>
+    <w:p>
+      <w:pPr>
+        <w:pStyle w:val="PargrafodaLista"/>
+        <w:jc w:val="both"/>
+      </w:pPr>
+    </w:p>
+    <w:p>
+      <w:pPr>
+        <w:pStyle w:val="PargrafodaLista"/>
+        <w:jc w:val="both"/>
+        <w:rPr>
+          <w:b/>
+          <w:bCs/>
+          <w:u w:val="single"/>
+        </w:rPr>
+      </w:pPr>
+      <w:r>
+        <w:rPr>
+          <w:b/>
+          <w:bCs/>
+          <w:u w:val="single"/>
+        </w:rPr>
+        <w:t>AVALIAÇÃO</w:t>
+      </w:r>
+    </w:p>
+    <w:p>
+      <w:pPr>
+        <w:pStyle w:val="PargrafodaLista"/>
+        <w:jc w:val="both"/>
+      </w:pPr>
+    </w:p>
+    <w:p>
+      <w:pPr>
+        <w:pStyle w:val="PargrafodaLista"/>
+        <w:jc w:val="both"/>
+      </w:pPr>
+      <w:r>
+        <w:t xml:space="preserve">Desenvolver um sistema, com interface gráfica, que possibilite cadastrar uma quantidade de cidades (LIMITAR A 10) com os respectivos nomes e os tempos (em minutos) entre um e outra. </w:t>
+      </w:r>
+    </w:p>
+    <w:p>
+      <w:pPr>
+        <w:pStyle w:val="PargrafodaLista"/>
+        <w:jc w:val="both"/>
+      </w:pPr>
+      <w:r>
+        <w:t>Por exemplo, vamos supor que o usuário tenha solicitado o cadastro de 5 cidades:</w:t>
+      </w:r>
+    </w:p>
+    <w:p>
+      <w:pPr>
+        <w:pStyle w:val="PargrafodaLista"/>
+        <w:jc w:val="both"/>
+      </w:pPr>
+      <w:r>
+        <w:t>A – B – C – D – E</w:t>
+      </w:r>
+    </w:p>
+    <w:p>
+      <w:pPr>
+        <w:pStyle w:val="PargrafodaLista"/>
+        <w:jc w:val="both"/>
+      </w:pPr>
+    </w:p>
+    <w:p>
+      <w:pPr>
+        <w:pStyle w:val="PargrafodaLista"/>
+        <w:jc w:val="both"/>
+      </w:pPr>
+      <w:r>
+        <w:t>O cadastro dos tempos deve prever que seja possível estabelecer o tempo entre todas as opções:</w:t>
+      </w:r>
+    </w:p>
+    <w:tbl>
+      <w:tblPr>
+        <w:tblStyle w:val="Tabelacomgrade"/>
+        <w:tblW w:w="0" w:type="auto"/>
+        <w:jc w:val="center"/>
+        <w:tblInd w:w="0" w:type="dxa"/>
+        <w:tblLook w:val="04A0" w:firstRow="1" w:lastRow="0" w:firstColumn="1" w:lastColumn="0" w:noHBand="0" w:noVBand="1"/>
+      </w:tblPr>
+      <w:tblGrid>
+        <w:gridCol w:w="1413"/>
+        <w:gridCol w:w="1415"/>
+        <w:gridCol w:w="1415"/>
+        <w:gridCol w:w="1418"/>
+        <w:gridCol w:w="1418"/>
+        <w:gridCol w:w="1415"/>
+      </w:tblGrid>
+      <w:tr>
+        <w:trPr>
+          <w:jc w:val="center"/>
+        </w:trPr>
+        <w:tc>
+          <w:tcPr>
+            <w:tcW w:w="1440" w:type="dxa"/>
+            <w:tcBorders>
+              <w:top w:val="single" w:sz="4" w:space="0" w:color="auto"/>
+              <w:left w:val="single" w:sz="4" w:space="0" w:color="auto"/>
+              <w:bottom w:val="single" w:sz="4" w:space="0" w:color="auto"/>
+              <w:right w:val="single" w:sz="4" w:space="0" w:color="auto"/>
+            </w:tcBorders>
+          </w:tcPr>
+          <w:p>
+            <w:pPr>
+              <w:pStyle w:val="PargrafodaLista"/>
+              <w:spacing w:after="0" w:line="240" w:lineRule="auto"/>
+              <w:ind w:left="0"/>
+              <w:jc w:val="center"/>
+              <w:rPr>
+                <w:b/>
+                <w:bCs/>
+              </w:rPr>
+            </w:pPr>
+          </w:p>
+        </w:tc>
+        <w:tc>
+          <w:tcPr>
+            <w:tcW w:w="1440" w:type="dxa"/>
+            <w:tcBorders>
+              <w:top w:val="single" w:sz="4" w:space="0" w:color="auto"/>
+              <w:left w:val="single" w:sz="4" w:space="0" w:color="auto"/>
+              <w:bottom w:val="single" w:sz="4" w:space="0" w:color="auto"/>
+              <w:right w:val="single" w:sz="4" w:space="0" w:color="auto"/>
+            </w:tcBorders>
+            <w:hideMark/>
+          </w:tcPr>
+          <w:p>
+            <w:pPr>
+              <w:pStyle w:val="PargrafodaLista"/>
+              <w:spacing w:after="0" w:line="240" w:lineRule="auto"/>
+              <w:ind w:left="0"/>
+              <w:jc w:val="center"/>
+              <w:rPr>
+                <w:b/>
+                <w:bCs/>
+              </w:rPr>
+            </w:pPr>
+            <w:r>
+              <w:rPr>
+                <w:b/>
+                <w:bCs/>
+              </w:rPr>
+              <w:t>A</w:t>
+            </w:r>
+          </w:p>
+        </w:tc>
+        <w:tc>
+          <w:tcPr>
+            <w:tcW w:w="1441" w:type="dxa"/>
+            <w:tcBorders>
+              <w:top w:val="single" w:sz="4" w:space="0" w:color="auto"/>
+              <w:left w:val="single" w:sz="4" w:space="0" w:color="auto"/>
+              <w:bottom w:val="single" w:sz="4" w:space="0" w:color="auto"/>
+              <w:right w:val="single" w:sz="4" w:space="0" w:color="auto"/>
+            </w:tcBorders>
+            <w:hideMark/>
+          </w:tcPr>
+          <w:p>
+            <w:pPr>
+              <w:pStyle w:val="PargrafodaLista"/>
+              <w:spacing w:after="0" w:line="240" w:lineRule="auto"/>
+              <w:ind w:left="0"/>
+              <w:jc w:val="center"/>
+              <w:rPr>
+                <w:b/>
+                <w:bCs/>
+              </w:rPr>
+            </w:pPr>
+            <w:r>
+              <w:rPr>
+                <w:b/>
+                <w:bCs/>
+              </w:rPr>
+              <w:t>B</w:t>
+            </w:r>
+          </w:p>
+        </w:tc>
+        <w:tc>
+          <w:tcPr>
+            <w:tcW w:w="1441" w:type="dxa"/>
+            <w:tcBorders>
+              <w:top w:val="single" w:sz="4" w:space="0" w:color="auto"/>
+              <w:left w:val="single" w:sz="4" w:space="0" w:color="auto"/>
+              <w:bottom w:val="single" w:sz="4" w:space="0" w:color="auto"/>
+              <w:right w:val="single" w:sz="4" w:space="0" w:color="auto"/>
+            </w:tcBorders>
+            <w:hideMark/>
+          </w:tcPr>
+          <w:p>
+            <w:pPr>
+              <w:pStyle w:val="PargrafodaLista"/>
+              <w:spacing w:after="0" w:line="240" w:lineRule="auto"/>
+              <w:ind w:left="0"/>
+              <w:jc w:val="center"/>
+              <w:rPr>
+                <w:b/>
+                <w:bCs/>
+              </w:rPr>
+            </w:pPr>
+            <w:r>
+              <w:rPr>
+                <w:b/>
+                <w:bCs/>
+              </w:rPr>
+              <w:t>C</w:t>
+            </w:r>
+          </w:p>
+        </w:tc>
+        <w:tc>
+          <w:tcPr>
+            <w:tcW w:w="1441" w:type="dxa"/>
+            <w:tcBorders>
+              <w:top w:val="single" w:sz="4" w:space="0" w:color="auto"/>
+              <w:left w:val="single" w:sz="4" w:space="0" w:color="auto"/>
+              <w:bottom w:val="single" w:sz="4" w:space="0" w:color="auto"/>
+              <w:right w:val="single" w:sz="4" w:space="0" w:color="auto"/>
+            </w:tcBorders>
+            <w:hideMark/>
+          </w:tcPr>
+          <w:p>
+            <w:pPr>
+              <w:pStyle w:val="PargrafodaLista"/>
+              <w:spacing w:after="0" w:line="240" w:lineRule="auto"/>
+              <w:ind w:left="0"/>
+              <w:jc w:val="center"/>
+              <w:rPr>
+                <w:b/>
+                <w:bCs/>
+              </w:rPr>
+            </w:pPr>
+            <w:r>
+              <w:rPr>
+                <w:b/>
+                <w:bCs/>
+              </w:rPr>
+              <w:t>D</w:t>
+            </w:r>
+          </w:p>
+        </w:tc>
+        <w:tc>
+          <w:tcPr>
+            <w:tcW w:w="1441" w:type="dxa"/>
+            <w:tcBorders>
+              <w:top w:val="single" w:sz="4" w:space="0" w:color="auto"/>
+              <w:left w:val="single" w:sz="4" w:space="0" w:color="auto"/>
+              <w:bottom w:val="single" w:sz="4" w:space="0" w:color="auto"/>
+              <w:right w:val="single" w:sz="4" w:space="0" w:color="auto"/>
+            </w:tcBorders>
+            <w:hideMark/>
+          </w:tcPr>
+          <w:p>
+            <w:pPr>
+              <w:pStyle w:val="PargrafodaLista"/>
+              <w:spacing w:after="0" w:line="240" w:lineRule="auto"/>
+              <w:ind w:left="0"/>
+              <w:jc w:val="center"/>
+              <w:rPr>
+                <w:b/>
+                <w:bCs/>
+              </w:rPr>
+            </w:pPr>
+            <w:r>
+              <w:rPr>
+                <w:b/>
+                <w:bCs/>
+              </w:rPr>
+              <w:t>E</w:t>
+            </w:r>
+          </w:p>
+        </w:tc>
+      </w:tr>
+      <w:tr>
+        <w:trPr>
+          <w:jc w:val="center"/>
+        </w:trPr>
+        <w:tc>
+          <w:tcPr>
+            <w:tcW w:w="1440" w:type="dxa"/>
+            <w:tcBorders>
+              <w:top w:val="single" w:sz="4" w:space="0" w:color="auto"/>
+              <w:left w:val="single" w:sz="4" w:space="0" w:color="auto"/>
+              <w:bottom w:val="single" w:sz="4" w:space="0" w:color="auto"/>
+              <w:right w:val="single" w:sz="4" w:space="0" w:color="auto"/>
+            </w:tcBorders>
+            <w:hideMark/>
+          </w:tcPr>
+          <w:p>
+            <w:pPr>
+              <w:pStyle w:val="PargrafodaLista"/>
+              <w:spacing w:after="0" w:line="240" w:lineRule="auto"/>
+              <w:ind w:left="0"/>
+              <w:jc w:val="center"/>
+              <w:rPr>
+                <w:b/>
+                <w:bCs/>
+              </w:rPr>
+            </w:pPr>
+            <w:r>
+              <w:rPr>
+                <w:b/>
+                <w:bCs/>
+              </w:rPr>
+              <w:t>A</w:t>
+            </w:r>
+          </w:p>
+        </w:tc>
+        <w:tc>
+          <w:tcPr>
+            <w:tcW w:w="1440" w:type="dxa"/>
+            <w:tcBorders>
+              <w:top w:val="single" w:sz="4" w:space="0" w:color="auto"/>
+              <w:left w:val="single" w:sz="4" w:space="0" w:color="auto"/>
+              <w:bottom w:val="single" w:sz="4" w:space="0" w:color="auto"/>
+              <w:right w:val="single" w:sz="4" w:space="0" w:color="auto"/>
+            </w:tcBorders>
+            <w:hideMark/>
+          </w:tcPr>
+          <w:p>
+            <w:pPr>
+              <w:pStyle w:val="PargrafodaLista"/>
+              <w:spacing w:after="0" w:line="240" w:lineRule="auto"/>
+              <w:ind w:left="0"/>
+              <w:jc w:val="center"/>
+            </w:pPr>
+            <w:r>
+              <w:t>0</w:t>
+            </w:r>
+          </w:p>
+        </w:tc>
+        <w:tc>
+          <w:tcPr>
+            <w:tcW w:w="1441" w:type="dxa"/>
+            <w:tcBorders>
+              <w:top w:val="single" w:sz="4" w:space="0" w:color="auto"/>
+              <w:left w:val="single" w:sz="4" w:space="0" w:color="auto"/>
+              <w:bottom w:val="single" w:sz="4" w:space="0" w:color="auto"/>
+              <w:right w:val="single" w:sz="4" w:space="0" w:color="auto"/>
+            </w:tcBorders>
+            <w:hideMark/>
+          </w:tcPr>
+          <w:p>
+            <w:pPr>
+              <w:pStyle w:val="PargrafodaLista"/>
+              <w:spacing w:after="0" w:line="240" w:lineRule="auto"/>
+              <w:ind w:left="0"/>
+              <w:jc w:val="center"/>
+            </w:pPr>
+            <w:r>
+              <w:t>10</w:t>
+            </w:r>
+          </w:p>
+        </w:tc>
+        <w:tc>
+          <w:tcPr>
+            <w:tcW w:w="1441" w:type="dxa"/>
+            <w:tcBorders>
+              <w:top w:val="single" w:sz="4" w:space="0" w:color="auto"/>
+              <w:left w:val="single" w:sz="4" w:space="0" w:color="auto"/>
+              <w:bottom w:val="single" w:sz="4" w:space="0" w:color="auto"/>
+              <w:right w:val="single" w:sz="4" w:space="0" w:color="auto"/>
+            </w:tcBorders>
+            <w:hideMark/>
+          </w:tcPr>
+          <w:p>
+            <w:pPr>
+              <w:pStyle w:val="PargrafodaLista"/>
+              <w:spacing w:after="0" w:line="240" w:lineRule="auto"/>
+              <w:ind w:left="0"/>
+              <w:jc w:val="center"/>
+            </w:pPr>
+            <w:r>
+              <w:t>15</w:t>
+            </w:r>
+          </w:p>
+        </w:tc>
+        <w:tc>
+          <w:tcPr>
+            <w:tcW w:w="1441" w:type="dxa"/>
+            <w:tcBorders>
+              <w:top w:val="single" w:sz="4" w:space="0" w:color="auto"/>
+              <w:left w:val="single" w:sz="4" w:space="0" w:color="auto"/>
+              <w:bottom w:val="single" w:sz="4" w:space="0" w:color="auto"/>
+              <w:right w:val="single" w:sz="4" w:space="0" w:color="auto"/>
+            </w:tcBorders>
+            <w:hideMark/>
+          </w:tcPr>
+          <w:p>
+            <w:pPr>
+              <w:pStyle w:val="PargrafodaLista"/>
+              <w:spacing w:after="0" w:line="240" w:lineRule="auto"/>
+              <w:ind w:left="0"/>
+              <w:jc w:val="center"/>
+            </w:pPr>
+            <w:r>
+              <w:t>5</w:t>
+            </w:r>
+          </w:p>
+        </w:tc>
+        <w:tc>
+          <w:tcPr>
+            <w:tcW w:w="1441" w:type="dxa"/>
+            <w:tcBorders>
+              <w:top w:val="single" w:sz="4" w:space="0" w:color="auto"/>
+              <w:left w:val="single" w:sz="4" w:space="0" w:color="auto"/>
+              <w:bottom w:val="single" w:sz="4" w:space="0" w:color="auto"/>
+              <w:right w:val="single" w:sz="4" w:space="0" w:color="auto"/>
+            </w:tcBorders>
+            <w:hideMark/>
+          </w:tcPr>
+          <w:p>
+            <w:pPr>
+              <w:pStyle w:val="PargrafodaLista"/>
+              <w:spacing w:after="0" w:line="240" w:lineRule="auto"/>
+              <w:ind w:left="0"/>
+              <w:jc w:val="center"/>
+            </w:pPr>
+            <w:r>
+              <w:t>12</w:t>
+            </w:r>
+          </w:p>
+        </w:tc>
+      </w:tr>
+      <w:tr>
+        <w:trPr>
+          <w:jc w:val="center"/>
+        </w:trPr>
+        <w:tc>
+          <w:tcPr>
+            <w:tcW w:w="1440" w:type="dxa"/>
+            <w:tcBorders>
+              <w:top w:val="single" w:sz="4" w:space="0" w:color="auto"/>
+              <w:left w:val="single" w:sz="4" w:space="0" w:color="auto"/>
+              <w:bottom w:val="single" w:sz="4" w:space="0" w:color="auto"/>
+              <w:right w:val="single" w:sz="4" w:space="0" w:color="auto"/>
+            </w:tcBorders>
+            <w:hideMark/>
+          </w:tcPr>
+          <w:p>
+            <w:pPr>
+              <w:pStyle w:val="PargrafodaLista"/>
+              <w:spacing w:after="0" w:line="240" w:lineRule="auto"/>
+              <w:ind w:left="0"/>
+              <w:jc w:val="center"/>
+              <w:rPr>
+                <w:b/>
+                <w:bCs/>
+              </w:rPr>
+            </w:pPr>
+            <w:r>
+              <w:rPr>
+                <w:b/>
+                <w:bCs/>
+              </w:rPr>
+              <w:t>B</w:t>
+            </w:r>
+          </w:p>
+        </w:tc>
+        <w:tc>
+          <w:tcPr>
+            <w:tcW w:w="1440" w:type="dxa"/>
+            <w:tcBorders>
+              <w:top w:val="single" w:sz="4" w:space="0" w:color="auto"/>
+              <w:left w:val="single" w:sz="4" w:space="0" w:color="auto"/>
+              <w:bottom w:val="single" w:sz="4" w:space="0" w:color="auto"/>
+              <w:right w:val="single" w:sz="4" w:space="0" w:color="auto"/>
+            </w:tcBorders>
+            <w:hideMark/>
+          </w:tcPr>
+          <w:p>
+            <w:pPr>
+              <w:pStyle w:val="PargrafodaLista"/>
+              <w:spacing w:after="0" w:line="240" w:lineRule="auto"/>
+              <w:ind w:left="0"/>
+              <w:jc w:val="center"/>
+            </w:pPr>
+            <w:r>
+              <w:t>10</w:t>
+            </w:r>
+          </w:p>
+        </w:tc>
+        <w:tc>
+          <w:tcPr>
+            <w:tcW w:w="1441" w:type="dxa"/>
+            <w:tcBorders>
+              <w:top w:val="single" w:sz="4" w:space="0" w:color="auto"/>
+              <w:left w:val="single" w:sz="4" w:space="0" w:color="auto"/>
+              <w:bottom w:val="single" w:sz="4" w:space="0" w:color="auto"/>
+              <w:right w:val="single" w:sz="4" w:space="0" w:color="auto"/>
+            </w:tcBorders>
+            <w:hideMark/>
+          </w:tcPr>
+          <w:p>
+            <w:pPr>
+              <w:pStyle w:val="PargrafodaLista"/>
+              <w:spacing w:after="0" w:line="240" w:lineRule="auto"/>
+              <w:ind w:left="0"/>
+              <w:jc w:val="center"/>
+            </w:pPr>
+            <w:r>
+              <w:t>0</w:t>
+            </w:r>
+          </w:p>
+        </w:tc>
+        <w:tc>
+          <w:tcPr>
+            <w:tcW w:w="1441" w:type="dxa"/>
+            <w:tcBorders>
+              <w:top w:val="single" w:sz="4" w:space="0" w:color="auto"/>
+              <w:left w:val="single" w:sz="4" w:space="0" w:color="auto"/>
+              <w:bottom w:val="single" w:sz="4" w:space="0" w:color="auto"/>
+              <w:right w:val="single" w:sz="4" w:space="0" w:color="auto"/>
+            </w:tcBorders>
+            <w:hideMark/>
+          </w:tcPr>
+          <w:p>
+            <w:pPr>
+              <w:pStyle w:val="PargrafodaLista"/>
+              <w:spacing w:after="0" w:line="240" w:lineRule="auto"/>
+              <w:ind w:left="0"/>
+              <w:jc w:val="center"/>
+            </w:pPr>
+            <w:r>
+              <w:t>70</w:t>
+            </w:r>
+          </w:p>
+        </w:tc>
+        <w:tc>
+          <w:tcPr>
+            <w:tcW w:w="1441" w:type="dxa"/>
+            <w:tcBorders>
+              <w:top w:val="single" w:sz="4" w:space="0" w:color="auto"/>
+              <w:left w:val="single" w:sz="4" w:space="0" w:color="auto"/>
+              <w:bottom w:val="single" w:sz="4" w:space="0" w:color="auto"/>
+              <w:right w:val="single" w:sz="4" w:space="0" w:color="auto"/>
+            </w:tcBorders>
+            <w:hideMark/>
+          </w:tcPr>
+          <w:p>
+            <w:pPr>
+              <w:pStyle w:val="PargrafodaLista"/>
+              <w:spacing w:after="0" w:line="240" w:lineRule="auto"/>
+              <w:ind w:left="0"/>
+              <w:jc w:val="center"/>
+            </w:pPr>
+            <w:r>
+              <w:t>52</w:t>
+            </w:r>
+          </w:p>
+        </w:tc>
+        <w:tc>
+          <w:tcPr>
+            <w:tcW w:w="1441" w:type="dxa"/>
+            <w:tcBorders>
+              <w:top w:val="single" w:sz="4" w:space="0" w:color="auto"/>
+              <w:left w:val="single" w:sz="4" w:space="0" w:color="auto"/>
+              <w:bottom w:val="single" w:sz="4" w:space="0" w:color="auto"/>
+              <w:right w:val="single" w:sz="4" w:space="0" w:color="auto"/>
+            </w:tcBorders>
+            <w:hideMark/>
+          </w:tcPr>
+          <w:p>
+            <w:pPr>
+              <w:pStyle w:val="PargrafodaLista"/>
+              <w:spacing w:after="0" w:line="240" w:lineRule="auto"/>
+              <w:ind w:left="0"/>
+              <w:jc w:val="center"/>
+            </w:pPr>
+            <w:r>
+              <w:t>27</w:t>
+            </w:r>
+          </w:p>
+        </w:tc>
+      </w:tr>
+      <w:tr>
+        <w:trPr>
+          <w:jc w:val="center"/>
+        </w:trPr>
+        <w:tc>
+          <w:tcPr>
+            <w:tcW w:w="1440" w:type="dxa"/>
+            <w:tcBorders>
+              <w:top w:val="single" w:sz="4" w:space="0" w:color="auto"/>
+              <w:left w:val="single" w:sz="4" w:space="0" w:color="auto"/>
+              <w:bottom w:val="single" w:sz="4" w:space="0" w:color="auto"/>
+              <w:right w:val="single" w:sz="4" w:space="0" w:color="auto"/>
+            </w:tcBorders>
+            <w:hideMark/>
+          </w:tcPr>
+          <w:p>
+            <w:pPr>
+              <w:pStyle w:val="PargrafodaLista"/>
+              <w:spacing w:after="0" w:line="240" w:lineRule="auto"/>
+              <w:ind w:left="0"/>
+              <w:jc w:val="center"/>
+              <w:rPr>
+                <w:b/>
+                <w:bCs/>
+              </w:rPr>
+            </w:pPr>
+            <w:r>
+              <w:rPr>
+                <w:b/>
+                <w:bCs/>
+              </w:rPr>
+              <w:t>C</w:t>
+            </w:r>
+          </w:p>
+        </w:tc>
+        <w:tc>
+          <w:tcPr>
+            <w:tcW w:w="1440" w:type="dxa"/>
+            <w:tcBorders>
+              <w:top w:val="single" w:sz="4" w:space="0" w:color="auto"/>
+              <w:left w:val="single" w:sz="4" w:space="0" w:color="auto"/>
+              <w:bottom w:val="single" w:sz="4" w:space="0" w:color="auto"/>
+              <w:right w:val="single" w:sz="4" w:space="0" w:color="auto"/>
+            </w:tcBorders>
+            <w:hideMark/>
+          </w:tcPr>
+          <w:p>
+            <w:pPr>
+              <w:pStyle w:val="PargrafodaLista"/>
+              <w:spacing w:after="0" w:line="240" w:lineRule="auto"/>
+              <w:ind w:left="0"/>
+              <w:jc w:val="center"/>
+            </w:pPr>
+            <w:r>
+              <w:t>15</w:t>
+            </w:r>
+          </w:p>
+        </w:tc>
+        <w:tc>
+          <w:tcPr>
+            <w:tcW w:w="1441" w:type="dxa"/>
+            <w:tcBorders>
+              <w:top w:val="single" w:sz="4" w:space="0" w:color="auto"/>
+              <w:left w:val="single" w:sz="4" w:space="0" w:color="auto"/>
+              <w:bottom w:val="single" w:sz="4" w:space="0" w:color="auto"/>
+              <w:right w:val="single" w:sz="4" w:space="0" w:color="auto"/>
+            </w:tcBorders>
+            <w:hideMark/>
+          </w:tcPr>
+          <w:p>
+            <w:pPr>
+              <w:pStyle w:val="PargrafodaLista"/>
+              <w:spacing w:after="0" w:line="240" w:lineRule="auto"/>
+              <w:ind w:left="0"/>
+              <w:jc w:val="center"/>
+            </w:pPr>
+            <w:r>
+              <w:t>70</w:t>
+            </w:r>
+          </w:p>
+        </w:tc>
+        <w:tc>
+          <w:tcPr>
+            <w:tcW w:w="1441" w:type="dxa"/>
+            <w:tcBorders>
+              <w:top w:val="single" w:sz="4" w:space="0" w:color="auto"/>
+              <w:left w:val="single" w:sz="4" w:space="0" w:color="auto"/>
+              <w:bottom w:val="single" w:sz="4" w:space="0" w:color="auto"/>
+              <w:right w:val="single" w:sz="4" w:space="0" w:color="auto"/>
+            </w:tcBorders>
+            <w:hideMark/>
+          </w:tcPr>
+          <w:p>
+            <w:pPr>
+              <w:pStyle w:val="PargrafodaLista"/>
+              <w:spacing w:after="0" w:line="240" w:lineRule="auto"/>
+              <w:ind w:left="0"/>
+              <w:jc w:val="center"/>
+            </w:pPr>
+            <w:r>
+              <w:t>0</w:t>
+            </w:r>
+          </w:p>
+        </w:tc>
+        <w:tc>
+          <w:tcPr>
+            <w:tcW w:w="1441" w:type="dxa"/>
+            <w:tcBorders>
+              <w:top w:val="single" w:sz="4" w:space="0" w:color="auto"/>
+              <w:left w:val="single" w:sz="4" w:space="0" w:color="auto"/>
+              <w:bottom w:val="single" w:sz="4" w:space="0" w:color="auto"/>
+              <w:right w:val="single" w:sz="4" w:space="0" w:color="auto"/>
+            </w:tcBorders>
+            <w:hideMark/>
+          </w:tcPr>
+          <w:p>
+            <w:pPr>
+              <w:pStyle w:val="PargrafodaLista"/>
+              <w:spacing w:after="0" w:line="240" w:lineRule="auto"/>
+              <w:ind w:left="0"/>
+              <w:jc w:val="center"/>
+            </w:pPr>
+            <w:r>
+              <w:t>120</w:t>
+            </w:r>
+          </w:p>
+        </w:tc>
+        <w:tc>
+          <w:tcPr>
+            <w:tcW w:w="1441" w:type="dxa"/>
+            <w:tcBorders>
+              <w:top w:val="single" w:sz="4" w:space="0" w:color="auto"/>
+              <w:left w:val="single" w:sz="4" w:space="0" w:color="auto"/>
+              <w:bottom w:val="single" w:sz="4" w:space="0" w:color="auto"/>
+              <w:right w:val="single" w:sz="4" w:space="0" w:color="auto"/>
+            </w:tcBorders>
+            <w:hideMark/>
+          </w:tcPr>
+          <w:p>
+            <w:pPr>
+              <w:pStyle w:val="PargrafodaLista"/>
+              <w:spacing w:after="0" w:line="240" w:lineRule="auto"/>
+              <w:ind w:left="0"/>
+              <w:jc w:val="center"/>
+            </w:pPr>
+            <w:r>
+              <w:t>14</w:t>
+            </w:r>
+          </w:p>
+        </w:tc>
+      </w:tr>
+      <w:tr>
+        <w:trPr>
+          <w:jc w:val="center"/>
+        </w:trPr>
+        <w:tc>
+          <w:tcPr>
+            <w:tcW w:w="1440" w:type="dxa"/>
+            <w:tcBorders>
+              <w:top w:val="single" w:sz="4" w:space="0" w:color="auto"/>
+              <w:left w:val="single" w:sz="4" w:space="0" w:color="auto"/>
+              <w:bottom w:val="single" w:sz="4" w:space="0" w:color="auto"/>
+              <w:right w:val="single" w:sz="4" w:space="0" w:color="auto"/>
+            </w:tcBorders>
+            <w:hideMark/>
+          </w:tcPr>
+          <w:p>
+            <w:pPr>
+              <w:pStyle w:val="PargrafodaLista"/>
+              <w:spacing w:after="0" w:line="240" w:lineRule="auto"/>
+              <w:ind w:left="0"/>
+              <w:jc w:val="center"/>
+              <w:rPr>
+                <w:b/>
+                <w:bCs/>
+              </w:rPr>
+            </w:pPr>
+            <w:r>
+              <w:rPr>
+                <w:b/>
+                <w:bCs/>
+              </w:rPr>
+              <w:t>D</w:t>
+            </w:r>
+          </w:p>
+        </w:tc>
+        <w:tc>
+          <w:tcPr>
+            <w:tcW w:w="1440" w:type="dxa"/>
+            <w:tcBorders>
+              <w:top w:val="single" w:sz="4" w:space="0" w:color="auto"/>
+              <w:left w:val="single" w:sz="4" w:space="0" w:color="auto"/>
+              <w:bottom w:val="single" w:sz="4" w:space="0" w:color="auto"/>
+              <w:right w:val="single" w:sz="4" w:space="0" w:color="auto"/>
+            </w:tcBorders>
+            <w:hideMark/>
+          </w:tcPr>
+          <w:p>
+            <w:pPr>
+              <w:pStyle w:val="PargrafodaLista"/>
+              <w:spacing w:after="0" w:line="240" w:lineRule="auto"/>
+              <w:ind w:left="0"/>
+              <w:jc w:val="center"/>
+            </w:pPr>
+            <w:r>
+              <w:t>5</w:t>
+            </w:r>
+          </w:p>
+        </w:tc>
+        <w:tc>
+          <w:tcPr>
+            <w:tcW w:w="1441" w:type="dxa"/>
+            <w:tcBorders>
+              <w:top w:val="single" w:sz="4" w:space="0" w:color="auto"/>
+              <w:left w:val="single" w:sz="4" w:space="0" w:color="auto"/>
+              <w:bottom w:val="single" w:sz="4" w:space="0" w:color="auto"/>
+              <w:right w:val="single" w:sz="4" w:space="0" w:color="auto"/>
+            </w:tcBorders>
+            <w:hideMark/>
+          </w:tcPr>
+          <w:p>
+            <w:pPr>
+              <w:pStyle w:val="PargrafodaLista"/>
+              <w:spacing w:after="0" w:line="240" w:lineRule="auto"/>
+              <w:ind w:left="0"/>
+              <w:jc w:val="center"/>
+            </w:pPr>
+            <w:r>
+              <w:t>52</w:t>
+            </w:r>
+          </w:p>
+        </w:tc>
+        <w:tc>
+          <w:tcPr>
+            <w:tcW w:w="1441" w:type="dxa"/>
+            <w:tcBorders>
+              <w:top w:val="single" w:sz="4" w:space="0" w:color="auto"/>
+              <w:left w:val="single" w:sz="4" w:space="0" w:color="auto"/>
+              <w:bottom w:val="single" w:sz="4" w:space="0" w:color="auto"/>
+              <w:right w:val="single" w:sz="4" w:space="0" w:color="auto"/>
+            </w:tcBorders>
+            <w:hideMark/>
+          </w:tcPr>
+          <w:p>
+            <w:pPr>
+              <w:pStyle w:val="PargrafodaLista"/>
+              <w:spacing w:after="0" w:line="240" w:lineRule="auto"/>
+              <w:ind w:left="0"/>
+              <w:jc w:val="center"/>
+            </w:pPr>
+            <w:r>
+              <w:t>120</w:t>
+            </w:r>
+          </w:p>
+        </w:tc>
+        <w:tc>
+          <w:tcPr>
+            <w:tcW w:w="1441" w:type="dxa"/>
+            <w:tcBorders>
+              <w:top w:val="single" w:sz="4" w:space="0" w:color="auto"/>
+              <w:left w:val="single" w:sz="4" w:space="0" w:color="auto"/>
+              <w:bottom w:val="single" w:sz="4" w:space="0" w:color="auto"/>
+              <w:right w:val="single" w:sz="4" w:space="0" w:color="auto"/>
+            </w:tcBorders>
+            <w:hideMark/>
+          </w:tcPr>
+          <w:p>
+            <w:pPr>
+              <w:pStyle w:val="PargrafodaLista"/>
+              <w:spacing w:after="0" w:line="240" w:lineRule="auto"/>
+              <w:ind w:left="0"/>
+              <w:jc w:val="center"/>
+            </w:pPr>
+            <w:r>
+              <w:t>0</w:t>
+            </w:r>
+          </w:p>
+        </w:tc>
+        <w:tc>
+          <w:tcPr>
+            <w:tcW w:w="1441" w:type="dxa"/>
+            <w:tcBorders>
+              <w:top w:val="single" w:sz="4" w:space="0" w:color="auto"/>
+              <w:left w:val="single" w:sz="4" w:space="0" w:color="auto"/>
+              <w:bottom w:val="single" w:sz="4" w:space="0" w:color="auto"/>
+              <w:right w:val="single" w:sz="4" w:space="0" w:color="auto"/>
+            </w:tcBorders>
+            <w:hideMark/>
+          </w:tcPr>
+          <w:p>
+            <w:pPr>
+              <w:pStyle w:val="PargrafodaLista"/>
+              <w:spacing w:after="0" w:line="240" w:lineRule="auto"/>
+              <w:ind w:left="0"/>
+              <w:jc w:val="center"/>
+            </w:pPr>
+            <w:r>
+              <w:t>38</w:t>
+            </w:r>
+          </w:p>
+        </w:tc>
+      </w:tr>
+      <w:tr>
+        <w:trPr>
+          <w:jc w:val="center"/>
+        </w:trPr>
+        <w:tc>
+          <w:tcPr>
+            <w:tcW w:w="1440" w:type="dxa"/>
+            <w:tcBorders>
+              <w:top w:val="single" w:sz="4" w:space="0" w:color="auto"/>
+              <w:left w:val="single" w:sz="4" w:space="0" w:color="auto"/>
+              <w:bottom w:val="single" w:sz="4" w:space="0" w:color="auto"/>
+              <w:right w:val="single" w:sz="4" w:space="0" w:color="auto"/>
+            </w:tcBorders>
+            <w:hideMark/>
+          </w:tcPr>
+          <w:p>
+            <w:pPr>
+              <w:pStyle w:val="PargrafodaLista"/>
+              <w:spacing w:after="0" w:line="240" w:lineRule="auto"/>
+              <w:ind w:left="0"/>
+              <w:jc w:val="center"/>
+              <w:rPr>
+                <w:b/>
+                <w:bCs/>
+              </w:rPr>
+            </w:pPr>
+            <w:r>
+              <w:rPr>
+                <w:b/>
+                <w:bCs/>
+              </w:rPr>
+              <w:t>E</w:t>
+            </w:r>
+          </w:p>
+        </w:tc>
+        <w:tc>
+          <w:tcPr>
+            <w:tcW w:w="1440" w:type="dxa"/>
+            <w:tcBorders>
+              <w:top w:val="single" w:sz="4" w:space="0" w:color="auto"/>
+              <w:left w:val="single" w:sz="4" w:space="0" w:color="auto"/>
+              <w:bottom w:val="single" w:sz="4" w:space="0" w:color="auto"/>
+              <w:right w:val="single" w:sz="4" w:space="0" w:color="auto"/>
+            </w:tcBorders>
+            <w:hideMark/>
+          </w:tcPr>
+          <w:p>
+            <w:pPr>
+              <w:pStyle w:val="PargrafodaLista"/>
+              <w:spacing w:after="0" w:line="240" w:lineRule="auto"/>
+              <w:ind w:left="0"/>
+              <w:jc w:val="center"/>
+            </w:pPr>
+            <w:r>
+              <w:t>12</w:t>
+            </w:r>
+          </w:p>
+        </w:tc>
+        <w:tc>
+          <w:tcPr>
+            <w:tcW w:w="1441" w:type="dxa"/>
+            <w:tcBorders>
+              <w:top w:val="single" w:sz="4" w:space="0" w:color="auto"/>
+              <w:left w:val="single" w:sz="4" w:space="0" w:color="auto"/>
+              <w:bottom w:val="single" w:sz="4" w:space="0" w:color="auto"/>
+              <w:right w:val="single" w:sz="4" w:space="0" w:color="auto"/>
+            </w:tcBorders>
+            <w:hideMark/>
+          </w:tcPr>
+          <w:p>
+            <w:pPr>
+              <w:pStyle w:val="PargrafodaLista"/>
+              <w:spacing w:after="0" w:line="240" w:lineRule="auto"/>
+              <w:ind w:left="0"/>
+              <w:jc w:val="center"/>
+            </w:pPr>
+            <w:r>
+              <w:t>27</w:t>
+            </w:r>
+          </w:p>
+        </w:tc>
+        <w:tc>
+          <w:tcPr>
+            <w:tcW w:w="1441" w:type="dxa"/>
+            <w:tcBorders>
+              <w:top w:val="single" w:sz="4" w:space="0" w:color="auto"/>
+              <w:left w:val="single" w:sz="4" w:space="0" w:color="auto"/>
+              <w:bottom w:val="single" w:sz="4" w:space="0" w:color="auto"/>
+              <w:right w:val="single" w:sz="4" w:space="0" w:color="auto"/>
+            </w:tcBorders>
+            <w:hideMark/>
+          </w:tcPr>
+          <w:p>
+            <w:pPr>
+              <w:pStyle w:val="PargrafodaLista"/>
+              <w:spacing w:after="0" w:line="240" w:lineRule="auto"/>
+              <w:ind w:left="0"/>
+              <w:jc w:val="center"/>
+            </w:pPr>
+            <w:r>
+              <w:t>14</w:t>
+            </w:r>
+          </w:p>
+        </w:tc>
+        <w:tc>
+          <w:tcPr>
+            <w:tcW w:w="1441" w:type="dxa"/>
+            <w:tcBorders>
+              <w:top w:val="single" w:sz="4" w:space="0" w:color="auto"/>
+              <w:left w:val="single" w:sz="4" w:space="0" w:color="auto"/>
+              <w:bottom w:val="single" w:sz="4" w:space="0" w:color="auto"/>
+              <w:right w:val="single" w:sz="4" w:space="0" w:color="auto"/>
+            </w:tcBorders>
+            <w:hideMark/>
+          </w:tcPr>
+          <w:p>
+            <w:pPr>
+              <w:pStyle w:val="PargrafodaLista"/>
+              <w:spacing w:after="0" w:line="240" w:lineRule="auto"/>
+              <w:ind w:left="0"/>
+              <w:jc w:val="center"/>
+            </w:pPr>
+            <w:r>
+              <w:t>38</w:t>
+            </w:r>
+          </w:p>
+        </w:tc>
+        <w:tc>
+          <w:tcPr>
+            <w:tcW w:w="1441" w:type="dxa"/>
+            <w:tcBorders>
+              <w:top w:val="single" w:sz="4" w:space="0" w:color="auto"/>
+              <w:left w:val="single" w:sz="4" w:space="0" w:color="auto"/>
+              <w:bottom w:val="single" w:sz="4" w:space="0" w:color="auto"/>
+              <w:right w:val="single" w:sz="4" w:space="0" w:color="auto"/>
+            </w:tcBorders>
+            <w:hideMark/>
+          </w:tcPr>
+          <w:p>
+            <w:pPr>
+              <w:pStyle w:val="PargrafodaLista"/>
+              <w:spacing w:after="0" w:line="240" w:lineRule="auto"/>
+              <w:ind w:left="0"/>
+              <w:jc w:val="center"/>
+            </w:pPr>
+            <w:r>
+              <w:t>0</w:t>
+            </w:r>
+          </w:p>
+        </w:tc>
+      </w:tr>
+    </w:tbl>
+    <w:p>
+      <w:pPr>
+        <w:pStyle w:val="PargrafodaLista"/>
+        <w:jc w:val="both"/>
+      </w:pPr>
+    </w:p>
+    <w:p>
+      <w:pPr>
+        <w:pStyle w:val="PargrafodaLista"/>
+        <w:jc w:val="both"/>
+      </w:pPr>
+      <w:r>
+        <w:t>Utilizar algoritmos genéticos para estabelecer a melhor rota de modo a atender ao problema do Caixeiro Viajante. Ele deve percorrer todas as cidades, sem repetir nenhuma delas e voltar para a cidade de origem, com o menor tempo possível.</w:t>
+      </w:r>
+    </w:p>
+    <w:p>
+      <w:pPr>
+        <w:pStyle w:val="PargrafodaLista"/>
         <w:jc w:val="both"/>
       </w:pPr>
     </w:p>
@@ -310,7 +1669,10 @@
         <w:ind w:left="0"/>
         <w:jc w:val="both"/>
       </w:pPr>
-      <w:r>
+      <w:bookmarkStart w:id="0" w:name="_GoBack"/>
+      <w:bookmarkEnd w:id="0"/>
+      <w:r>
+        <w:lastRenderedPageBreak/>
         <w:t>Qual forma de representação dos indivíduos foi utilizada para representar cada solução.</w:t>
       </w:r>
     </w:p>
@@ -612,9 +1974,20 @@
         <w:rPr>
           <w:rFonts w:ascii="Arial" w:hAnsi="Arial" w:cs="Arial"/>
         </w:rPr>
-        <w:t>aleatórias</w:t>
-      </w:r>
-      <w:bookmarkStart w:id="0" w:name="_GoBack"/>
+        <w:t xml:space="preserve">aleatórias </w:t>
+      </w:r>
+      <w:r>
+        <w:rPr>
+          <w:rFonts w:ascii="Arial" w:hAnsi="Arial" w:cs="Arial"/>
+        </w:rPr>
+        <w:t xml:space="preserve">do pior </w:t>
+      </w:r>
+      <w:r>
+        <w:rPr>
+          <w:rFonts w:ascii="Arial" w:hAnsi="Arial" w:cs="Arial"/>
+        </w:rPr>
+        <w:t>indivíduo</w:t>
+      </w:r>
       <w:r>
         <w:rPr>
           <w:rFonts w:ascii="Arial" w:hAnsi="Arial" w:cs="Arial"/>
@@ -625,38 +1998,13 @@
         <w:rPr>
           <w:rFonts w:ascii="Arial" w:hAnsi="Arial" w:cs="Arial"/>
         </w:rPr>
-        <w:t xml:space="preserve">do pior </w:t>
-      </w:r>
-      <w:r>
-        <w:rPr>
-          <w:rFonts w:ascii="Arial" w:hAnsi="Arial" w:cs="Arial"/>
-        </w:rPr>
-        <w:t>indivíduo</w:t>
-      </w:r>
-      <w:r>
-        <w:rPr>
-          <w:rFonts w:ascii="Arial" w:hAnsi="Arial" w:cs="Arial"/>
-        </w:rPr>
-        <w:t xml:space="preserve"> </w:t>
-      </w:r>
-      <w:r>
-        <w:rPr>
-          <w:rFonts w:ascii="Arial" w:hAnsi="Arial" w:cs="Arial"/>
-        </w:rPr>
         <w:t>da geração</w:t>
       </w:r>
       <w:r>
         <w:rPr>
           <w:rFonts w:ascii="Arial" w:hAnsi="Arial" w:cs="Arial"/>
         </w:rPr>
-        <w:t xml:space="preserve"> </w:t>
-      </w:r>
-      <w:bookmarkEnd w:id="0"/>
-      <w:r>
-        <w:rPr>
-          <w:rFonts w:ascii="Arial" w:hAnsi="Arial" w:cs="Arial"/>
-        </w:rPr>
-        <w:t>e troca</w:t>
+        <w:t xml:space="preserve"> e troca</w:t>
       </w:r>
       <w:r>
         <w:rPr>
@@ -1726,7 +3074,7 @@
                     <pic:cNvPicPr/>
                   </pic:nvPicPr>
                   <pic:blipFill rotWithShape="1">
-                    <a:blip r:embed="rId6"/>
+                    <a:blip r:embed="rId8"/>
                     <a:srcRect t="2989" b="3898"/>
                     <a:stretch/>
                   </pic:blipFill>
@@ -2413,7 +3761,7 @@
     <w:lsdException w:name="Table Web 2" w:semiHidden="1" w:unhideWhenUsed="1"/>
     <w:lsdException w:name="Table Web 3" w:semiHidden="1" w:unhideWhenUsed="1"/>
     <w:lsdException w:name="Balloon Text" w:semiHidden="1" w:unhideWhenUsed="1"/>
-    <w:lsdException w:name="Table Grid" w:uiPriority="39"/>
+    <w:lsdException w:name="Table Grid" w:uiPriority="59"/>
     <w:lsdException w:name="Table Theme" w:semiHidden="1" w:unhideWhenUsed="1"/>
     <w:lsdException w:name="Placeholder Text" w:semiHidden="1"/>
     <w:lsdException w:name="No Spacing" w:uiPriority="1" w:qFormat="1"/>
@@ -2759,6 +4107,42 @@
       <w:lang w:eastAsia="en-US"/>
     </w:rPr>
   </w:style>
+  <w:style w:type="character" w:styleId="Hyperlink">
+    <w:name w:val="Hyperlink"/>
+    <w:basedOn w:val="Fontepargpadro"/>
+    <w:uiPriority w:val="99"/>
+    <w:semiHidden/>
+    <w:unhideWhenUsed/>
+    <w:rsid w:val="00B7785B"/>
+    <w:rPr>
+      <w:color w:val="0563C1" w:themeColor="hyperlink"/>
+      <w:u w:val="single"/>
+    </w:rPr>
+  </w:style>
+  <w:style w:type="table" w:styleId="Tabelacomgrade">
+    <w:name w:val="Table Grid"/>
+    <w:basedOn w:val="Tabelanormal"/>
+    <w:uiPriority w:val="59"/>
+    <w:rsid w:val="00B7785B"/>
+    <w:pPr>
+      <w:spacing w:after="0" w:line="240" w:lineRule="auto"/>
+    </w:pPr>
+    <w:rPr>
+      <w:rFonts w:eastAsiaTheme="minorHAnsi"/>
+      <w:lang w:eastAsia="en-US"/>
+    </w:rPr>
+    <w:tblPr>
+      <w:tblInd w:w="0" w:type="nil"/>
+      <w:tblBorders>
+        <w:top w:val="single" w:sz="4" w:space="0" w:color="auto"/>
+        <w:left w:val="single" w:sz="4" w:space="0" w:color="auto"/>
+        <w:bottom w:val="single" w:sz="4" w:space="0" w:color="auto"/>
+        <w:right w:val="single" w:sz="4" w:space="0" w:color="auto"/>
+        <w:insideH w:val="single" w:sz="4" w:space="0" w:color="auto"/>
+        <w:insideV w:val="single" w:sz="4" w:space="0" w:color="auto"/>
+      </w:tblBorders>
+    </w:tblPr>
+  </w:style>
 </w:styles>
 </file>
 

</xml_diff>

<commit_message>
Melhorado a mensagem de resultado do algoritmo
</commit_message>
<xml_diff>
--- a/Documentação Trabalho.docx
+++ b/Documentação Trabalho.docx
@@ -1669,8 +1669,6 @@
         <w:ind w:left="0"/>
         <w:jc w:val="both"/>
       </w:pPr>
-      <w:bookmarkStart w:id="0" w:name="_GoBack"/>
-      <w:bookmarkEnd w:id="0"/>
       <w:r>
         <w:lastRenderedPageBreak/>
         <w:t>Qual forma de representação dos indivíduos foi utilizada para representar cada solução.</w:t>
@@ -2239,7 +2237,21 @@
         <w:rPr>
           <w:rFonts w:ascii="Arial" w:hAnsi="Arial" w:cs="Arial"/>
         </w:rPr>
-        <w:t xml:space="preserve"> os 2 indivíduos com menor tempo (</w:t>
+        <w:t xml:space="preserve"> </w:t>
+      </w:r>
+      <w:r>
+        <w:rPr>
+          <w:rFonts w:ascii="Arial" w:hAnsi="Arial" w:cs="Arial"/>
+        </w:rPr>
+        <w:t xml:space="preserve">e mantidos </w:t>
+      </w:r>
+      <w:bookmarkStart w:id="0" w:name="_GoBack"/>
+      <w:bookmarkEnd w:id="0"/>
+      <w:r>
+        <w:rPr>
+          <w:rFonts w:ascii="Arial" w:hAnsi="Arial" w:cs="Arial"/>
+        </w:rPr>
+        <w:t>os 2 indivíduos com menor tempo (</w:t>
       </w:r>
       <w:r>
         <w:rPr>
@@ -2351,7 +2363,13 @@
         <w:rPr>
           <w:rFonts w:ascii="Arial" w:hAnsi="Arial" w:cs="Arial"/>
         </w:rPr>
-        <w:t>e por fim realiza a mutação em um deles</w:t>
+        <w:t xml:space="preserve">e por fim realiza a mutação </w:t>
+      </w:r>
+      <w:r>
+        <w:rPr>
+          <w:rFonts w:ascii="Arial" w:hAnsi="Arial" w:cs="Arial"/>
+        </w:rPr>
+        <w:t>no pior indivíduo</w:t>
       </w:r>
       <w:r>
         <w:rPr>

</xml_diff>

<commit_message>
Removido o cadastro dos tempos de Cidade B para A
</commit_message>
<xml_diff>
--- a/Documentação Trabalho.docx
+++ b/Documentação Trabalho.docx
@@ -2245,8 +2245,6 @@
         </w:rPr>
         <w:t xml:space="preserve">e mantidos </w:t>
       </w:r>
-      <w:bookmarkStart w:id="0" w:name="_GoBack"/>
-      <w:bookmarkEnd w:id="0"/>
       <w:r>
         <w:rPr>
           <w:rFonts w:ascii="Arial" w:hAnsi="Arial" w:cs="Arial"/>
@@ -2410,6 +2408,7 @@
     </w:p>
     <w:p>
       <w:pPr>
+        <w:spacing w:after="0"/>
         <w:ind w:left="360" w:firstLine="348"/>
         <w:jc w:val="both"/>
         <w:rPr>
@@ -2911,11 +2910,21 @@
     </w:p>
     <w:p>
       <w:pPr>
-        <w:ind w:left="426" w:firstLine="283"/>
-        <w:rPr>
-          <w:rFonts w:ascii="Arial" w:hAnsi="Arial" w:cs="Arial"/>
-        </w:rPr>
-      </w:pPr>
+        <w:tabs>
+          <w:tab w:val="left" w:pos="426"/>
+        </w:tabs>
+        <w:spacing w:after="0"/>
+        <w:ind w:left="426" w:hanging="426"/>
+        <w:rPr>
+          <w:rFonts w:ascii="Arial" w:hAnsi="Arial" w:cs="Arial"/>
+        </w:rPr>
+      </w:pPr>
+      <w:r>
+        <w:rPr>
+          <w:rFonts w:ascii="Arial" w:hAnsi="Arial" w:cs="Arial"/>
+        </w:rPr>
+        <w:tab/>
+      </w:r>
       <w:r>
         <w:rPr>
           <w:rFonts w:ascii="Arial" w:hAnsi="Arial" w:cs="Arial"/>
@@ -2926,19 +2935,37 @@
         <w:rPr>
           <w:rFonts w:ascii="Arial" w:hAnsi="Arial" w:cs="Arial"/>
         </w:rPr>
-        <w:t xml:space="preserve">, são </w:t>
-      </w:r>
-      <w:r>
-        <w:rPr>
-          <w:rFonts w:ascii="Arial" w:hAnsi="Arial" w:cs="Arial"/>
-        </w:rPr>
-        <w:t>dois gerações</w:t>
-      </w:r>
-      <w:r>
-        <w:rPr>
-          <w:rFonts w:ascii="Arial" w:hAnsi="Arial" w:cs="Arial"/>
-        </w:rPr>
-        <w:t xml:space="preserve"> ou automática:</w:t>
+        <w:t>, por</w:t>
+      </w:r>
+      <w:r>
+        <w:rPr>
+          <w:rFonts w:ascii="Arial" w:hAnsi="Arial" w:cs="Arial"/>
+        </w:rPr>
+        <w:t xml:space="preserve"> </w:t>
+      </w:r>
+      <w:r>
+        <w:rPr>
+          <w:rFonts w:ascii="Arial" w:hAnsi="Arial" w:cs="Arial"/>
+        </w:rPr>
+        <w:t>gerações</w:t>
+      </w:r>
+      <w:r>
+        <w:rPr>
+          <w:rFonts w:ascii="Arial" w:hAnsi="Arial" w:cs="Arial"/>
+        </w:rPr>
+        <w:t xml:space="preserve"> ou automátic</w:t>
+      </w:r>
+      <w:r>
+        <w:rPr>
+          <w:rFonts w:ascii="Arial" w:hAnsi="Arial" w:cs="Arial"/>
+        </w:rPr>
+        <w:t>o</w:t>
+      </w:r>
+      <w:r>
+        <w:rPr>
+          <w:rFonts w:ascii="Arial" w:hAnsi="Arial" w:cs="Arial"/>
+        </w:rPr>
+        <w:t>:</w:t>
       </w:r>
     </w:p>
     <w:p>
@@ -2948,6 +2975,12 @@
           <w:ilvl w:val="0"/>
           <w:numId w:val="5"/>
         </w:numPr>
+        <w:tabs>
+          <w:tab w:val="left" w:pos="426"/>
+        </w:tabs>
+        <w:spacing w:after="0"/>
+        <w:ind w:left="993" w:hanging="284"/>
+        <w:jc w:val="both"/>
         <w:rPr>
           <w:sz w:val="24"/>
           <w:szCs w:val="24"/>
@@ -2994,15 +3027,7 @@
           <w:sz w:val="24"/>
           <w:szCs w:val="24"/>
         </w:rPr>
-        <w:t xml:space="preserve"> vezes. (Dependendo do número de gerações pode ou não chegar no melhor resultado)</w:t>
-      </w:r>
-      <w:r>
-        <w:rPr>
-          <w:rFonts w:ascii="Arial" w:hAnsi="Arial" w:cs="Arial"/>
-          <w:sz w:val="24"/>
-          <w:szCs w:val="24"/>
-        </w:rPr>
-        <w:t>;</w:t>
+        <w:t xml:space="preserve"> vezes. </w:t>
       </w:r>
     </w:p>
     <w:p>
@@ -3012,6 +3037,12 @@
           <w:ilvl w:val="0"/>
           <w:numId w:val="5"/>
         </w:numPr>
+        <w:tabs>
+          <w:tab w:val="left" w:pos="426"/>
+        </w:tabs>
+        <w:spacing w:after="0"/>
+        <w:ind w:left="993" w:hanging="284"/>
+        <w:jc w:val="both"/>
         <w:rPr>
           <w:sz w:val="24"/>
           <w:szCs w:val="24"/>
@@ -3023,7 +3054,7 @@
           <w:sz w:val="24"/>
           <w:szCs w:val="24"/>
         </w:rPr>
-        <w:t>Automático: O algoritmo em tempos em tempos verifica se a melhor soluç</w:t>
+        <w:t xml:space="preserve">Automático: O algoritmo </w:t>
       </w:r>
       <w:r>
         <w:rPr>
@@ -3031,7 +3062,7 @@
           <w:sz w:val="24"/>
           <w:szCs w:val="24"/>
         </w:rPr>
-        <w:t xml:space="preserve">ão está sendo alterada, se em </w:t>
+        <w:t>sempre</w:t>
       </w:r>
       <w:r>
         <w:rPr>
@@ -3039,7 +3070,7 @@
           <w:sz w:val="24"/>
           <w:szCs w:val="24"/>
         </w:rPr>
-        <w:t>50</w:t>
+        <w:t xml:space="preserve"> verifica </w:t>
       </w:r>
       <w:r>
         <w:rPr>
@@ -3047,7 +3078,203 @@
           <w:sz w:val="24"/>
           <w:szCs w:val="24"/>
         </w:rPr>
-        <w:t xml:space="preserve"> gerações o algoritmo não achar nenhuma solução melhor, o algoritmo para.</w:t>
+        <w:t xml:space="preserve">a cada geração </w:t>
+      </w:r>
+      <w:r>
+        <w:rPr>
+          <w:rFonts w:ascii="Arial" w:hAnsi="Arial" w:cs="Arial"/>
+          <w:sz w:val="24"/>
+          <w:szCs w:val="24"/>
+        </w:rPr>
+        <w:t>se</w:t>
+      </w:r>
+      <w:r>
+        <w:rPr>
+          <w:rFonts w:ascii="Arial" w:hAnsi="Arial" w:cs="Arial"/>
+          <w:sz w:val="24"/>
+          <w:szCs w:val="24"/>
+        </w:rPr>
+        <w:t xml:space="preserve"> ele</w:t>
+      </w:r>
+      <w:r>
+        <w:rPr>
+          <w:rFonts w:ascii="Arial" w:hAnsi="Arial" w:cs="Arial"/>
+          <w:sz w:val="24"/>
+          <w:szCs w:val="24"/>
+        </w:rPr>
+        <w:t xml:space="preserve"> </w:t>
+      </w:r>
+      <w:r>
+        <w:rPr>
+          <w:rFonts w:ascii="Arial" w:hAnsi="Arial" w:cs="Arial"/>
+          <w:sz w:val="24"/>
+          <w:szCs w:val="24"/>
+        </w:rPr>
+        <w:t>encontrou</w:t>
+      </w:r>
+      <w:r>
+        <w:rPr>
+          <w:rFonts w:ascii="Arial" w:hAnsi="Arial" w:cs="Arial"/>
+          <w:sz w:val="24"/>
+          <w:szCs w:val="24"/>
+        </w:rPr>
+        <w:t xml:space="preserve"> uma solução melhor que a atual</w:t>
+      </w:r>
+      <w:r>
+        <w:rPr>
+          <w:rFonts w:ascii="Arial" w:hAnsi="Arial" w:cs="Arial"/>
+          <w:sz w:val="24"/>
+          <w:szCs w:val="24"/>
+        </w:rPr>
+        <w:t>,</w:t>
+      </w:r>
+      <w:r>
+        <w:rPr>
+          <w:rFonts w:ascii="Arial" w:hAnsi="Arial" w:cs="Arial"/>
+          <w:sz w:val="24"/>
+          <w:szCs w:val="24"/>
+        </w:rPr>
+        <w:t xml:space="preserve"> quando encontrado ele reinicia</w:t>
+      </w:r>
+      <w:r>
+        <w:rPr>
+          <w:rFonts w:ascii="Arial" w:hAnsi="Arial" w:cs="Arial"/>
+          <w:sz w:val="24"/>
+          <w:szCs w:val="24"/>
+        </w:rPr>
+        <w:t xml:space="preserve"> o contador</w:t>
+      </w:r>
+      <w:r>
+        <w:rPr>
+          <w:rFonts w:ascii="Arial" w:hAnsi="Arial" w:cs="Arial"/>
+          <w:sz w:val="24"/>
+          <w:szCs w:val="24"/>
+        </w:rPr>
+        <w:t xml:space="preserve"> (nº de </w:t>
+      </w:r>
+      <w:r>
+        <w:rPr>
+          <w:rFonts w:ascii="Arial" w:hAnsi="Arial" w:cs="Arial"/>
+          <w:sz w:val="24"/>
+          <w:szCs w:val="24"/>
+          <w:u w:val="single"/>
+        </w:rPr>
+        <w:t>geraçõ</w:t>
+      </w:r>
+      <w:bookmarkStart w:id="0" w:name="_GoBack"/>
+      <w:bookmarkEnd w:id="0"/>
+      <w:r>
+        <w:rPr>
+          <w:rFonts w:ascii="Arial" w:hAnsi="Arial" w:cs="Arial"/>
+          <w:sz w:val="24"/>
+          <w:szCs w:val="24"/>
+          <w:u w:val="single"/>
+        </w:rPr>
+        <w:t>es</w:t>
+      </w:r>
+      <w:r>
+        <w:rPr>
+          <w:rFonts w:ascii="Arial" w:hAnsi="Arial" w:cs="Arial"/>
+          <w:sz w:val="24"/>
+          <w:szCs w:val="24"/>
+        </w:rPr>
+        <w:t xml:space="preserve"> após encontrar a melhor solução)</w:t>
+      </w:r>
+      <w:r>
+        <w:rPr>
+          <w:rFonts w:ascii="Arial" w:hAnsi="Arial" w:cs="Arial"/>
+          <w:sz w:val="24"/>
+          <w:szCs w:val="24"/>
+        </w:rPr>
+        <w:t xml:space="preserve"> </w:t>
+      </w:r>
+      <w:r>
+        <w:rPr>
+          <w:rFonts w:ascii="Arial" w:hAnsi="Arial" w:cs="Arial"/>
+          <w:sz w:val="24"/>
+          <w:szCs w:val="24"/>
+        </w:rPr>
+        <w:t>e vai incrementando</w:t>
+      </w:r>
+      <w:r>
+        <w:rPr>
+          <w:rFonts w:ascii="Arial" w:hAnsi="Arial" w:cs="Arial"/>
+          <w:sz w:val="24"/>
+          <w:szCs w:val="24"/>
+        </w:rPr>
+        <w:t xml:space="preserve"> cada vez que não encontra nenhuma solução melhor.</w:t>
+      </w:r>
+      <w:r>
+        <w:rPr>
+          <w:rFonts w:ascii="Arial" w:hAnsi="Arial" w:cs="Arial"/>
+          <w:sz w:val="24"/>
+          <w:szCs w:val="24"/>
+        </w:rPr>
+        <w:t xml:space="preserve"> </w:t>
+      </w:r>
+      <w:r>
+        <w:rPr>
+          <w:rFonts w:ascii="Arial" w:hAnsi="Arial" w:cs="Arial"/>
+          <w:sz w:val="24"/>
+          <w:szCs w:val="24"/>
+        </w:rPr>
+        <w:t xml:space="preserve">Quando </w:t>
+      </w:r>
+      <w:r>
+        <w:rPr>
+          <w:rFonts w:ascii="Arial" w:hAnsi="Arial" w:cs="Arial"/>
+          <w:sz w:val="24"/>
+          <w:szCs w:val="24"/>
+        </w:rPr>
+        <w:t>o</w:t>
+      </w:r>
+      <w:r>
+        <w:rPr>
+          <w:rFonts w:ascii="Arial" w:hAnsi="Arial" w:cs="Arial"/>
+          <w:sz w:val="24"/>
+          <w:szCs w:val="24"/>
+        </w:rPr>
+        <w:t xml:space="preserve"> contador for igual a </w:t>
+      </w:r>
+      <w:r>
+        <w:rPr>
+          <w:rFonts w:ascii="Arial" w:hAnsi="Arial" w:cs="Arial"/>
+          <w:sz w:val="24"/>
+          <w:szCs w:val="24"/>
+        </w:rPr>
+        <w:t xml:space="preserve">50 e </w:t>
+      </w:r>
+      <w:r>
+        <w:rPr>
+          <w:rFonts w:ascii="Arial" w:hAnsi="Arial" w:cs="Arial"/>
+          <w:sz w:val="24"/>
+          <w:szCs w:val="24"/>
+        </w:rPr>
+        <w:t>o algoritmo não achar nenhuma solução melhor, o algoritmo para.</w:t>
+      </w:r>
+      <w:r>
+        <w:rPr>
+          <w:rFonts w:ascii="Arial" w:hAnsi="Arial" w:cs="Arial"/>
+          <w:sz w:val="24"/>
+          <w:szCs w:val="24"/>
+        </w:rPr>
+        <w:t xml:space="preserve"> (Pode acontecer de não encontrar a melhor solução</w:t>
+      </w:r>
+      <w:r>
+        <w:rPr>
+          <w:rFonts w:ascii="Arial" w:hAnsi="Arial" w:cs="Arial"/>
+          <w:sz w:val="24"/>
+          <w:szCs w:val="24"/>
+        </w:rPr>
+        <w:t xml:space="preserve"> durante este intervalo</w:t>
+      </w:r>
+      <w:r>
+        <w:rPr>
+          <w:rFonts w:ascii="Arial" w:hAnsi="Arial" w:cs="Arial"/>
+          <w:sz w:val="24"/>
+          <w:szCs w:val="24"/>
+        </w:rPr>
+        <w:t>).</w:t>
       </w:r>
     </w:p>
     <w:p>
@@ -3078,8 +3305,8 @@
         </w:rPr>
         <w:drawing>
           <wp:inline distT="0" distB="0" distL="0" distR="0" wp14:anchorId="1B591A77" wp14:editId="4458F4DD">
-            <wp:extent cx="2714625" cy="4159226"/>
-            <wp:effectExtent l="0" t="0" r="0" b="0"/>
+            <wp:extent cx="2754012" cy="4219575"/>
+            <wp:effectExtent l="0" t="0" r="8255" b="0"/>
             <wp:docPr id="2" name="Imagem 2"/>
             <wp:cNvGraphicFramePr>
               <a:graphicFrameLocks xmlns:a="http://schemas.openxmlformats.org/drawingml/2006/main" noChangeAspect="1"/>
@@ -3099,7 +3326,7 @@
                   <pic:spPr bwMode="auto">
                     <a:xfrm>
                       <a:off x="0" y="0"/>
-                      <a:ext cx="2716578" cy="4162218"/>
+                      <a:ext cx="2777015" cy="4254819"/>
                     </a:xfrm>
                     <a:prstGeom prst="rect">
                       <a:avLst/>

</xml_diff>

<commit_message>
Alterado nome de classe, cadastro geração e doc.
</commit_message>
<xml_diff>
--- a/Documentação Trabalho.docx
+++ b/Documentação Trabalho.docx
@@ -2310,7 +2310,19 @@
         <w:rPr>
           <w:rFonts w:ascii="Arial" w:hAnsi="Arial" w:cs="Arial"/>
         </w:rPr>
-        <w:t xml:space="preserve"> menor tempo.</w:t>
+        <w:t xml:space="preserve"> menor tempo</w:t>
+      </w:r>
+      <w:r>
+        <w:rPr>
+          <w:rFonts w:ascii="Arial" w:hAnsi="Arial" w:cs="Arial"/>
+        </w:rPr>
+        <w:t xml:space="preserve"> possível</w:t>
+      </w:r>
+      <w:r>
+        <w:rPr>
+          <w:rFonts w:ascii="Arial" w:hAnsi="Arial" w:cs="Arial"/>
+        </w:rPr>
+        <w:t>.</w:t>
       </w:r>
     </w:p>
     <w:p>
@@ -2478,7 +2490,13 @@
         <w:rPr>
           <w:rFonts w:ascii="Arial" w:hAnsi="Arial" w:cs="Arial"/>
         </w:rPr>
-        <w:t xml:space="preserve"> uma posição inicial e uma posição final, e adicionar todos os valores</w:t>
+        <w:t xml:space="preserve"> uma posição inicial e uma posição final, e adicionar tod</w:t>
+      </w:r>
+      <w:r>
+        <w:rPr>
+          <w:rFonts w:ascii="Arial" w:hAnsi="Arial" w:cs="Arial"/>
+        </w:rPr>
+        <w:t>as as cidades</w:t>
       </w:r>
       <w:r>
         <w:rPr>
@@ -3157,9 +3175,104 @@
           <w:rFonts w:ascii="Arial" w:hAnsi="Arial" w:cs="Arial"/>
           <w:sz w:val="24"/>
           <w:szCs w:val="24"/>
-          <w:u w:val="single"/>
-        </w:rPr>
-        <w:t>geraçõ</w:t>
+        </w:rPr>
+        <w:t>gerações</w:t>
+      </w:r>
+      <w:r>
+        <w:rPr>
+          <w:rFonts w:ascii="Arial" w:hAnsi="Arial" w:cs="Arial"/>
+          <w:sz w:val="24"/>
+          <w:szCs w:val="24"/>
+        </w:rPr>
+        <w:t xml:space="preserve"> após encontrar a melhor solução)</w:t>
+      </w:r>
+      <w:r>
+        <w:rPr>
+          <w:rFonts w:ascii="Arial" w:hAnsi="Arial" w:cs="Arial"/>
+          <w:sz w:val="24"/>
+          <w:szCs w:val="24"/>
+        </w:rPr>
+        <w:t xml:space="preserve"> </w:t>
+      </w:r>
+      <w:r>
+        <w:rPr>
+          <w:rFonts w:ascii="Arial" w:hAnsi="Arial" w:cs="Arial"/>
+          <w:sz w:val="24"/>
+          <w:szCs w:val="24"/>
+        </w:rPr>
+        <w:t>e vai incrementando</w:t>
+      </w:r>
+      <w:r>
+        <w:rPr>
+          <w:rFonts w:ascii="Arial" w:hAnsi="Arial" w:cs="Arial"/>
+          <w:sz w:val="24"/>
+          <w:szCs w:val="24"/>
+        </w:rPr>
+        <w:t xml:space="preserve"> cada vez que não encontra nenhuma solução melhor.</w:t>
+      </w:r>
+      <w:r>
+        <w:rPr>
+          <w:rFonts w:ascii="Arial" w:hAnsi="Arial" w:cs="Arial"/>
+          <w:sz w:val="24"/>
+          <w:szCs w:val="24"/>
+        </w:rPr>
+        <w:t xml:space="preserve"> </w:t>
+      </w:r>
+      <w:r>
+        <w:rPr>
+          <w:rFonts w:ascii="Arial" w:hAnsi="Arial" w:cs="Arial"/>
+          <w:sz w:val="24"/>
+          <w:szCs w:val="24"/>
+        </w:rPr>
+        <w:t xml:space="preserve">Quando </w:t>
+      </w:r>
+      <w:r>
+        <w:rPr>
+          <w:rFonts w:ascii="Arial" w:hAnsi="Arial" w:cs="Arial"/>
+          <w:sz w:val="24"/>
+          <w:szCs w:val="24"/>
+        </w:rPr>
+        <w:t>o</w:t>
+      </w:r>
+      <w:r>
+        <w:rPr>
+          <w:rFonts w:ascii="Arial" w:hAnsi="Arial" w:cs="Arial"/>
+          <w:sz w:val="24"/>
+          <w:szCs w:val="24"/>
+        </w:rPr>
+        <w:t xml:space="preserve"> contador for igual a </w:t>
+      </w:r>
+      <w:r>
+        <w:rPr>
+          <w:rFonts w:ascii="Arial" w:hAnsi="Arial" w:cs="Arial"/>
+          <w:sz w:val="24"/>
+          <w:szCs w:val="24"/>
+        </w:rPr>
+        <w:t xml:space="preserve">50 e </w:t>
+      </w:r>
+      <w:r>
+        <w:rPr>
+          <w:rFonts w:ascii="Arial" w:hAnsi="Arial" w:cs="Arial"/>
+          <w:sz w:val="24"/>
+          <w:szCs w:val="24"/>
+        </w:rPr>
+        <w:t>o algoritmo não achar nenhuma solução melhor, o algoritmo para.</w:t>
+      </w:r>
+      <w:r>
+        <w:rPr>
+          <w:rFonts w:ascii="Arial" w:hAnsi="Arial" w:cs="Arial"/>
+          <w:sz w:val="24"/>
+          <w:szCs w:val="24"/>
+        </w:rPr>
+        <w:t xml:space="preserve"> (Pode acontecer de não encontrar a melhor solução</w:t>
+      </w:r>
+      <w:r>
+        <w:rPr>
+          <w:rFonts w:ascii="Arial" w:hAnsi="Arial" w:cs="Arial"/>
+          <w:sz w:val="24"/>
+          <w:szCs w:val="24"/>
+        </w:rPr>
+        <w:t xml:space="preserve"> durante este interval</w:t>
       </w:r>
       <w:bookmarkStart w:id="0" w:name="_GoBack"/>
       <w:bookmarkEnd w:id="0"/>
@@ -3168,105 +3281,8 @@
           <w:rFonts w:ascii="Arial" w:hAnsi="Arial" w:cs="Arial"/>
           <w:sz w:val="24"/>
           <w:szCs w:val="24"/>
-          <w:u w:val="single"/>
-        </w:rPr>
-        <w:t>es</w:t>
-      </w:r>
-      <w:r>
-        <w:rPr>
-          <w:rFonts w:ascii="Arial" w:hAnsi="Arial" w:cs="Arial"/>
-          <w:sz w:val="24"/>
-          <w:szCs w:val="24"/>
-        </w:rPr>
-        <w:t xml:space="preserve"> após encontrar a melhor solução)</w:t>
-      </w:r>
-      <w:r>
-        <w:rPr>
-          <w:rFonts w:ascii="Arial" w:hAnsi="Arial" w:cs="Arial"/>
-          <w:sz w:val="24"/>
-          <w:szCs w:val="24"/>
-        </w:rPr>
-        <w:t xml:space="preserve"> </w:t>
-      </w:r>
-      <w:r>
-        <w:rPr>
-          <w:rFonts w:ascii="Arial" w:hAnsi="Arial" w:cs="Arial"/>
-          <w:sz w:val="24"/>
-          <w:szCs w:val="24"/>
-        </w:rPr>
-        <w:t>e vai incrementando</w:t>
-      </w:r>
-      <w:r>
-        <w:rPr>
-          <w:rFonts w:ascii="Arial" w:hAnsi="Arial" w:cs="Arial"/>
-          <w:sz w:val="24"/>
-          <w:szCs w:val="24"/>
-        </w:rPr>
-        <w:t xml:space="preserve"> cada vez que não encontra nenhuma solução melhor.</w:t>
-      </w:r>
-      <w:r>
-        <w:rPr>
-          <w:rFonts w:ascii="Arial" w:hAnsi="Arial" w:cs="Arial"/>
-          <w:sz w:val="24"/>
-          <w:szCs w:val="24"/>
-        </w:rPr>
-        <w:t xml:space="preserve"> </w:t>
-      </w:r>
-      <w:r>
-        <w:rPr>
-          <w:rFonts w:ascii="Arial" w:hAnsi="Arial" w:cs="Arial"/>
-          <w:sz w:val="24"/>
-          <w:szCs w:val="24"/>
-        </w:rPr>
-        <w:t xml:space="preserve">Quando </w:t>
-      </w:r>
-      <w:r>
-        <w:rPr>
-          <w:rFonts w:ascii="Arial" w:hAnsi="Arial" w:cs="Arial"/>
-          <w:sz w:val="24"/>
-          <w:szCs w:val="24"/>
         </w:rPr>
         <w:t>o</w:t>
-      </w:r>
-      <w:r>
-        <w:rPr>
-          <w:rFonts w:ascii="Arial" w:hAnsi="Arial" w:cs="Arial"/>
-          <w:sz w:val="24"/>
-          <w:szCs w:val="24"/>
-        </w:rPr>
-        <w:t xml:space="preserve"> contador for igual a </w:t>
-      </w:r>
-      <w:r>
-        <w:rPr>
-          <w:rFonts w:ascii="Arial" w:hAnsi="Arial" w:cs="Arial"/>
-          <w:sz w:val="24"/>
-          <w:szCs w:val="24"/>
-        </w:rPr>
-        <w:t xml:space="preserve">50 e </w:t>
-      </w:r>
-      <w:r>
-        <w:rPr>
-          <w:rFonts w:ascii="Arial" w:hAnsi="Arial" w:cs="Arial"/>
-          <w:sz w:val="24"/>
-          <w:szCs w:val="24"/>
-        </w:rPr>
-        <w:t>o algoritmo não achar nenhuma solução melhor, o algoritmo para.</w:t>
-      </w:r>
-      <w:r>
-        <w:rPr>
-          <w:rFonts w:ascii="Arial" w:hAnsi="Arial" w:cs="Arial"/>
-          <w:sz w:val="24"/>
-          <w:szCs w:val="24"/>
-        </w:rPr>
-        <w:t xml:space="preserve"> (Pode acontecer de não encontrar a melhor solução</w:t>
-      </w:r>
-      <w:r>
-        <w:rPr>
-          <w:rFonts w:ascii="Arial" w:hAnsi="Arial" w:cs="Arial"/>
-          <w:sz w:val="24"/>
-          <w:szCs w:val="24"/>
-        </w:rPr>
-        <w:t xml:space="preserve"> durante este intervalo</w:t>
       </w:r>
       <w:r>
         <w:rPr>

</xml_diff>